<commit_message>
GRCh37-38 option is added
</commit_message>
<xml_diff>
--- a/ReportingApplication/clinicalreporting_docxtemplater/data/template.docx
+++ b/ReportingApplication/clinicalreporting_docxtemplater/data/template.docx
@@ -1099,6 +1099,603 @@
         </w:rPr>
       </w:pPr>
     </w:p>
+    <w:p>
+      <w:pPr>
+        <w:spacing w:before="4" w:after="1"/>
+        <w:rPr>
+          <w:sz w:val="19"/>
+        </w:rPr>
+      </w:pPr>
+    </w:p>
+    <w:p>
+      <w:pPr>
+        <w:spacing w:before="4" w:after="1"/>
+        <w:rPr>
+          <w:sz w:val="19"/>
+        </w:rPr>
+      </w:pPr>
+    </w:p>
+    <w:p>
+      <w:pPr>
+        <w:spacing w:before="4" w:after="1"/>
+        <w:rPr>
+          <w:sz w:val="19"/>
+        </w:rPr>
+      </w:pPr>
+    </w:p>
+    <w:tbl>
+      <w:tblPr>
+        <w:tblW w:w="9986" w:type="dxa"/>
+        <w:tblInd w:w="55" w:type="dxa"/>
+        <w:tblBorders>
+          <w:top w:val="single" w:sz="8" w:space="0" w:color="00B050"/>
+          <w:left w:val="single" w:sz="8" w:space="0" w:color="00B050"/>
+          <w:bottom w:val="single" w:sz="8" w:space="0" w:color="00B050"/>
+          <w:right w:val="single" w:sz="8" w:space="0" w:color="00B050"/>
+        </w:tblBorders>
+        <w:tblCellMar>
+          <w:top w:w="55" w:type="dxa"/>
+          <w:left w:w="50" w:type="dxa"/>
+          <w:bottom w:w="55" w:type="dxa"/>
+          <w:right w:w="55" w:type="dxa"/>
+        </w:tblCellMar>
+        <w:tblLook w:val="04A0" w:firstRow="1" w:lastRow="0" w:firstColumn="1" w:lastColumn="0" w:noHBand="0" w:noVBand="1"/>
+      </w:tblPr>
+      <w:tblGrid>
+        <w:gridCol w:w="1801"/>
+        <w:gridCol w:w="1440"/>
+        <w:gridCol w:w="1625"/>
+        <w:gridCol w:w="1440"/>
+        <w:gridCol w:w="1523"/>
+        <w:gridCol w:w="2157"/>
+      </w:tblGrid>
+      <w:tr>
+        <w:trPr>
+          <w:tblHeader/>
+        </w:trPr>
+        <w:tc>
+          <w:tcPr>
+            <w:tcW w:w="9986" w:type="dxa"/>
+            <w:gridSpan w:val="6"/>
+            <w:tcBorders>
+              <w:bottom w:val="nil"/>
+            </w:tcBorders>
+            <w:shd w:val="clear" w:color="auto" w:fill="00A65D"/>
+          </w:tcPr>
+          <w:p>
+            <w:pPr>
+              <w:pStyle w:val="TableContents"/>
+              <w:jc w:val="center"/>
+              <w:rPr>
+                <w:b/>
+                <w:bCs/>
+                <w:color w:val="FFFFFF"/>
+                <w:sz w:val="26"/>
+                <w:szCs w:val="26"/>
+              </w:rPr>
+            </w:pPr>
+            <w:r>
+              <w:rPr>
+                <w:b/>
+                <w:bCs/>
+                <w:color w:val="FFFFFF"/>
+                <w:sz w:val="26"/>
+                <w:szCs w:val="26"/>
+              </w:rPr>
+              <w:t>Somatic Mutations with Known Pharmacogenetic Effect</w:t>
+            </w:r>
+          </w:p>
+        </w:tc>
+      </w:tr>
+      <w:tr>
+        <w:trPr>
+          <w:tblHeader/>
+        </w:trPr>
+        <w:tc>
+          <w:tcPr>
+            <w:tcW w:w="9986" w:type="dxa"/>
+            <w:gridSpan w:val="6"/>
+            <w:tcBorders>
+              <w:top w:val="nil"/>
+              <w:left w:val="nil"/>
+              <w:bottom w:val="single" w:sz="8" w:space="0" w:color="00B050"/>
+              <w:right w:val="nil"/>
+            </w:tcBorders>
+            <w:shd w:val="clear" w:color="auto" w:fill="auto"/>
+            <w:vAlign w:val="center"/>
+          </w:tcPr>
+          <w:p>
+            <w:pPr>
+              <w:pStyle w:val="TableContents"/>
+              <w:rPr>
+                <w:bCs/>
+                <w:color w:val="000000"/>
+                <w:sz w:val="20"/>
+                <w:szCs w:val="20"/>
+              </w:rPr>
+            </w:pPr>
+            <w:r>
+              <w:rPr>
+                <w:bCs/>
+                <w:color w:val="000000"/>
+                <w:sz w:val="20"/>
+                <w:szCs w:val="20"/>
+              </w:rPr>
+              <w:t xml:space="preserve">List of drugs that directly targets the observed variant of the gene. </w:t>
+            </w:r>
+            <w:r>
+              <w:rPr>
+                <w:color w:val="000000"/>
+                <w:sz w:val="20"/>
+                <w:szCs w:val="20"/>
+              </w:rPr>
+              <w:t xml:space="preserve">The information is obtained from </w:t>
+            </w:r>
+            <w:proofErr w:type="spellStart"/>
+            <w:r>
+              <w:rPr>
+                <w:color w:val="000000"/>
+                <w:sz w:val="20"/>
+                <w:szCs w:val="20"/>
+              </w:rPr>
+              <w:t>CIViC</w:t>
+            </w:r>
+            <w:proofErr w:type="spellEnd"/>
+            <w:r>
+              <w:rPr>
+                <w:color w:val="000000"/>
+                <w:sz w:val="20"/>
+                <w:szCs w:val="20"/>
+              </w:rPr>
+              <w:t xml:space="preserve"> database.</w:t>
+            </w:r>
+            <w:r>
+              <w:rPr>
+                <w:color w:val="000000"/>
+                <w:sz w:val="20"/>
+                <w:szCs w:val="20"/>
+              </w:rPr>
+              <w:t xml:space="preserve"> </w:t>
+            </w:r>
+            <w:proofErr w:type="spellStart"/>
+            <w:r>
+              <w:rPr>
+                <w:color w:val="000000"/>
+                <w:sz w:val="20"/>
+                <w:szCs w:val="20"/>
+              </w:rPr>
+              <w:t>CIViC</w:t>
+            </w:r>
+            <w:proofErr w:type="spellEnd"/>
+            <w:r>
+              <w:rPr>
+                <w:color w:val="000000"/>
+                <w:sz w:val="20"/>
+                <w:szCs w:val="20"/>
+              </w:rPr>
+              <w:t xml:space="preserve"> evidence levels are given in Evidence column. </w:t>
+            </w:r>
+          </w:p>
+        </w:tc>
+      </w:tr>
+      <w:tr>
+        <w:trPr>
+          <w:tblHeader/>
+        </w:trPr>
+        <w:tc>
+          <w:tcPr>
+            <w:tcW w:w="1801" w:type="dxa"/>
+            <w:tcBorders>
+              <w:top w:val="single" w:sz="8" w:space="0" w:color="00B050"/>
+            </w:tcBorders>
+            <w:shd w:val="clear" w:color="auto" w:fill="auto"/>
+            <w:vAlign w:val="center"/>
+          </w:tcPr>
+          <w:p>
+            <w:pPr>
+              <w:pStyle w:val="TableContents"/>
+              <w:rPr>
+                <w:b/>
+                <w:bCs/>
+                <w:color w:val="000000"/>
+              </w:rPr>
+            </w:pPr>
+            <w:r>
+              <w:rPr>
+                <w:b/>
+                <w:bCs/>
+                <w:color w:val="000000"/>
+              </w:rPr>
+              <w:t>Gene</w:t>
+            </w:r>
+          </w:p>
+        </w:tc>
+        <w:tc>
+          <w:tcPr>
+            <w:tcW w:w="1440" w:type="dxa"/>
+            <w:tcBorders>
+              <w:top w:val="single" w:sz="8" w:space="0" w:color="00B050"/>
+            </w:tcBorders>
+            <w:shd w:val="clear" w:color="auto" w:fill="auto"/>
+            <w:vAlign w:val="center"/>
+          </w:tcPr>
+          <w:p>
+            <w:pPr>
+              <w:pStyle w:val="TableContents"/>
+              <w:rPr>
+                <w:b/>
+                <w:bCs/>
+                <w:color w:val="000000"/>
+              </w:rPr>
+            </w:pPr>
+            <w:r>
+              <w:rPr>
+                <w:b/>
+                <w:bCs/>
+                <w:color w:val="000000"/>
+              </w:rPr>
+              <w:t>Mutation</w:t>
+            </w:r>
+          </w:p>
+        </w:tc>
+        <w:tc>
+          <w:tcPr>
+            <w:tcW w:w="1625" w:type="dxa"/>
+            <w:tcBorders>
+              <w:top w:val="single" w:sz="8" w:space="0" w:color="00B050"/>
+            </w:tcBorders>
+            <w:shd w:val="clear" w:color="auto" w:fill="auto"/>
+            <w:vAlign w:val="center"/>
+          </w:tcPr>
+          <w:p>
+            <w:pPr>
+              <w:pStyle w:val="TableContents"/>
+              <w:rPr>
+                <w:b/>
+                <w:bCs/>
+                <w:color w:val="000000"/>
+              </w:rPr>
+            </w:pPr>
+            <w:r>
+              <w:rPr>
+                <w:b/>
+                <w:bCs/>
+                <w:color w:val="000000"/>
+              </w:rPr>
+              <w:t>Therapy</w:t>
+            </w:r>
+          </w:p>
+        </w:tc>
+        <w:tc>
+          <w:tcPr>
+            <w:tcW w:w="1440" w:type="dxa"/>
+            <w:tcBorders>
+              <w:top w:val="single" w:sz="8" w:space="0" w:color="00B050"/>
+            </w:tcBorders>
+            <w:shd w:val="clear" w:color="auto" w:fill="auto"/>
+            <w:vAlign w:val="center"/>
+          </w:tcPr>
+          <w:p>
+            <w:pPr>
+              <w:pStyle w:val="TableContents"/>
+              <w:rPr>
+                <w:b/>
+                <w:bCs/>
+                <w:color w:val="000000"/>
+              </w:rPr>
+            </w:pPr>
+            <w:r>
+              <w:rPr>
+                <w:b/>
+                <w:bCs/>
+                <w:color w:val="000000"/>
+              </w:rPr>
+              <w:t>Disease</w:t>
+            </w:r>
+          </w:p>
+        </w:tc>
+        <w:tc>
+          <w:tcPr>
+            <w:tcW w:w="1523" w:type="dxa"/>
+            <w:tcBorders>
+              <w:top w:val="single" w:sz="8" w:space="0" w:color="00B050"/>
+            </w:tcBorders>
+            <w:shd w:val="clear" w:color="auto" w:fill="auto"/>
+            <w:vAlign w:val="center"/>
+          </w:tcPr>
+          <w:p>
+            <w:pPr>
+              <w:pStyle w:val="TableContents"/>
+              <w:rPr>
+                <w:b/>
+                <w:bCs/>
+                <w:color w:val="000000"/>
+              </w:rPr>
+            </w:pPr>
+            <w:r>
+              <w:rPr>
+                <w:b/>
+                <w:bCs/>
+                <w:color w:val="000000"/>
+              </w:rPr>
+              <w:t>Evidence</w:t>
+            </w:r>
+            <w:r>
+              <w:rPr>
+                <w:rStyle w:val="FootnoteReference"/>
+              </w:rPr>
+              <w:footnoteReference w:id="2"/>
+            </w:r>
+          </w:p>
+        </w:tc>
+        <w:tc>
+          <w:tcPr>
+            <w:tcW w:w="2157" w:type="dxa"/>
+            <w:tcBorders>
+              <w:top w:val="single" w:sz="8" w:space="0" w:color="00B050"/>
+            </w:tcBorders>
+            <w:shd w:val="clear" w:color="auto" w:fill="auto"/>
+            <w:vAlign w:val="center"/>
+          </w:tcPr>
+          <w:p>
+            <w:pPr>
+              <w:pStyle w:val="TableContents"/>
+              <w:rPr>
+                <w:b/>
+                <w:bCs/>
+                <w:color w:val="000000"/>
+              </w:rPr>
+            </w:pPr>
+            <w:r>
+              <w:rPr>
+                <w:b/>
+                <w:bCs/>
+                <w:color w:val="000000"/>
+              </w:rPr>
+              <w:t>References</w:t>
+            </w:r>
+          </w:p>
+        </w:tc>
+      </w:tr>
+      <w:tr>
+        <w:tc>
+          <w:tcPr>
+            <w:tcW w:w="1801" w:type="dxa"/>
+            <w:shd w:val="clear" w:color="auto" w:fill="auto"/>
+          </w:tcPr>
+          <w:p>
+            <w:pPr>
+              <w:pStyle w:val="TableContents"/>
+              <w:rPr>
+                <w:color w:val="000000"/>
+              </w:rPr>
+            </w:pPr>
+            <w:r>
+              <w:rPr>
+                <w:color w:val="000000"/>
+              </w:rPr>
+              <w:t>{#</w:t>
+            </w:r>
+            <w:proofErr w:type="spellStart"/>
+            <w:proofErr w:type="gramStart"/>
+            <w:r>
+              <w:rPr>
+                <w:color w:val="000000"/>
+              </w:rPr>
+              <w:t>mskpe</w:t>
+            </w:r>
+            <w:proofErr w:type="spellEnd"/>
+            <w:r>
+              <w:rPr>
+                <w:color w:val="000000"/>
+              </w:rPr>
+              <w:t>}{</w:t>
+            </w:r>
+            <w:proofErr w:type="gramEnd"/>
+            <w:r>
+              <w:rPr>
+                <w:color w:val="000000"/>
+              </w:rPr>
+              <w:t>Gene}</w:t>
+            </w:r>
+          </w:p>
+        </w:tc>
+        <w:tc>
+          <w:tcPr>
+            <w:tcW w:w="1440" w:type="dxa"/>
+            <w:shd w:val="clear" w:color="auto" w:fill="auto"/>
+          </w:tcPr>
+          <w:p>
+            <w:pPr>
+              <w:pStyle w:val="TableContents"/>
+              <w:rPr>
+                <w:color w:val="000000"/>
+              </w:rPr>
+            </w:pPr>
+            <w:r>
+              <w:rPr>
+                <w:color w:val="000000"/>
+              </w:rPr>
+              <w:t>{Mutation}</w:t>
+            </w:r>
+          </w:p>
+        </w:tc>
+        <w:tc>
+          <w:tcPr>
+            <w:tcW w:w="1625" w:type="dxa"/>
+            <w:shd w:val="clear" w:color="auto" w:fill="auto"/>
+          </w:tcPr>
+          <w:p>
+            <w:pPr>
+              <w:pStyle w:val="TableContents"/>
+              <w:rPr>
+                <w:color w:val="000000"/>
+              </w:rPr>
+            </w:pPr>
+            <w:r>
+              <w:rPr>
+                <w:color w:val="000000"/>
+              </w:rPr>
+              <w:t>{Therapy}</w:t>
+            </w:r>
+          </w:p>
+        </w:tc>
+        <w:tc>
+          <w:tcPr>
+            <w:tcW w:w="1440" w:type="dxa"/>
+            <w:shd w:val="clear" w:color="auto" w:fill="auto"/>
+          </w:tcPr>
+          <w:p>
+            <w:pPr>
+              <w:pStyle w:val="TableContents"/>
+              <w:rPr>
+                <w:color w:val="000000"/>
+              </w:rPr>
+            </w:pPr>
+            <w:r>
+              <w:rPr>
+                <w:color w:val="000000"/>
+              </w:rPr>
+              <w:t>{Disease}</w:t>
+            </w:r>
+          </w:p>
+        </w:tc>
+        <w:tc>
+          <w:tcPr>
+            <w:tcW w:w="1523" w:type="dxa"/>
+            <w:shd w:val="clear" w:color="auto" w:fill="auto"/>
+          </w:tcPr>
+          <w:p>
+            <w:pPr>
+              <w:pStyle w:val="TableContents"/>
+              <w:rPr>
+                <w:color w:val="000000"/>
+              </w:rPr>
+            </w:pPr>
+            <w:r>
+              <w:rPr>
+                <w:color w:val="000000"/>
+              </w:rPr>
+              <w:t>{Evidence}</w:t>
+            </w:r>
+          </w:p>
+        </w:tc>
+        <w:tc>
+          <w:tcPr>
+            <w:tcW w:w="2157" w:type="dxa"/>
+            <w:shd w:val="clear" w:color="auto" w:fill="auto"/>
+          </w:tcPr>
+          <w:p>
+            <w:pPr>
+              <w:pStyle w:val="TableContents"/>
+              <w:rPr>
+                <w:color w:val="000000"/>
+              </w:rPr>
+            </w:pPr>
+            <w:r>
+              <w:rPr>
+                <w:color w:val="000000"/>
+              </w:rPr>
+              <w:t>{/</w:t>
+            </w:r>
+            <w:proofErr w:type="spellStart"/>
+            <w:proofErr w:type="gramStart"/>
+            <w:r>
+              <w:rPr>
+                <w:color w:val="000000"/>
+              </w:rPr>
+              <w:t>mskpe</w:t>
+            </w:r>
+            <w:proofErr w:type="spellEnd"/>
+            <w:r>
+              <w:rPr>
+                <w:color w:val="000000"/>
+              </w:rPr>
+              <w:t>}{</w:t>
+            </w:r>
+            <w:proofErr w:type="gramEnd"/>
+            <w:r>
+              <w:rPr>
+                <w:color w:val="000000"/>
+              </w:rPr>
+              <w:t>References}</w:t>
+            </w:r>
+          </w:p>
+        </w:tc>
+      </w:tr>
+    </w:tbl>
+    <w:p>
+      <w:pPr>
+        <w:spacing w:before="4" w:after="1"/>
+        <w:rPr>
+          <w:sz w:val="19"/>
+        </w:rPr>
+      </w:pPr>
+    </w:p>
+    <w:p>
+      <w:pPr>
+        <w:spacing w:before="4" w:after="1"/>
+        <w:rPr>
+          <w:sz w:val="19"/>
+        </w:rPr>
+      </w:pPr>
+    </w:p>
+    <w:p>
+      <w:pPr>
+        <w:spacing w:before="4" w:after="1"/>
+        <w:rPr>
+          <w:sz w:val="19"/>
+        </w:rPr>
+      </w:pPr>
+    </w:p>
+    <w:p>
+      <w:pPr>
+        <w:spacing w:before="4" w:after="1"/>
+        <w:rPr>
+          <w:sz w:val="19"/>
+        </w:rPr>
+      </w:pPr>
+    </w:p>
+    <w:p>
+      <w:pPr>
+        <w:spacing w:before="4" w:after="1"/>
+        <w:rPr>
+          <w:sz w:val="19"/>
+        </w:rPr>
+      </w:pPr>
+    </w:p>
+    <w:p>
+      <w:pPr>
+        <w:spacing w:before="4" w:after="1"/>
+        <w:rPr>
+          <w:sz w:val="19"/>
+        </w:rPr>
+      </w:pPr>
+    </w:p>
+    <w:p>
+      <w:pPr>
+        <w:spacing w:before="4" w:after="1"/>
+        <w:rPr>
+          <w:sz w:val="19"/>
+        </w:rPr>
+      </w:pPr>
+    </w:p>
+    <w:p>
+      <w:pPr>
+        <w:spacing w:before="4" w:after="1"/>
+        <w:rPr>
+          <w:sz w:val="19"/>
+        </w:rPr>
+      </w:pPr>
+    </w:p>
+    <w:p>
+      <w:pPr>
+        <w:spacing w:before="4" w:after="1"/>
+        <w:rPr>
+          <w:sz w:val="19"/>
+        </w:rPr>
+      </w:pPr>
+    </w:p>
     <w:tbl>
       <w:tblPr>
         <w:tblW w:w="9912" w:type="dxa"/>
@@ -1465,7 +2062,7 @@
                 <w:bCs/>
                 <w:color w:val="000000"/>
               </w:rPr>
-              <w:footnoteReference w:id="2"/>
+              <w:footnoteReference w:id="3"/>
             </w:r>
           </w:p>
         </w:tc>
@@ -1669,11 +2266,6 @@
         </w:tc>
       </w:tr>
     </w:tbl>
-    <w:p>
-      <w:pPr>
-        <w:spacing w:before="4" w:after="1"/>
-      </w:pPr>
-    </w:p>
     <w:p>
       <w:pPr>
         <w:pStyle w:val="BodyText"/>
@@ -2047,7 +2639,7 @@
                 <w:rStyle w:val="FootnoteReference"/>
                 <w:color w:val="000000"/>
               </w:rPr>
-              <w:footnoteReference w:id="3"/>
+              <w:footnoteReference w:id="4"/>
             </w:r>
           </w:p>
         </w:tc>
@@ -2265,535 +2857,6 @@
                 <w:lang w:val="fr-FR"/>
               </w:rPr>
               <w:t>}</w:t>
-            </w:r>
-          </w:p>
-        </w:tc>
-      </w:tr>
-    </w:tbl>
-    <w:p>
-      <w:pPr>
-        <w:spacing w:before="4" w:after="1"/>
-      </w:pPr>
-    </w:p>
-    <w:p>
-      <w:pPr>
-        <w:pStyle w:val="BodyText"/>
-      </w:pPr>
-    </w:p>
-    <w:p>
-      <w:pPr>
-        <w:pStyle w:val="BodyText"/>
-        <w:rPr>
-          <w:b w:val="0"/>
-          <w:bCs w:val="0"/>
-        </w:rPr>
-      </w:pPr>
-    </w:p>
-    <w:tbl>
-      <w:tblPr>
-        <w:tblW w:w="9986" w:type="dxa"/>
-        <w:tblInd w:w="55" w:type="dxa"/>
-        <w:tblBorders>
-          <w:top w:val="single" w:sz="8" w:space="0" w:color="00B050"/>
-          <w:left w:val="single" w:sz="8" w:space="0" w:color="00B050"/>
-          <w:bottom w:val="single" w:sz="8" w:space="0" w:color="00B050"/>
-          <w:right w:val="single" w:sz="8" w:space="0" w:color="00B050"/>
-        </w:tblBorders>
-        <w:tblCellMar>
-          <w:top w:w="55" w:type="dxa"/>
-          <w:left w:w="50" w:type="dxa"/>
-          <w:bottom w:w="55" w:type="dxa"/>
-          <w:right w:w="55" w:type="dxa"/>
-        </w:tblCellMar>
-        <w:tblLook w:val="04A0" w:firstRow="1" w:lastRow="0" w:firstColumn="1" w:lastColumn="0" w:noHBand="0" w:noVBand="1"/>
-      </w:tblPr>
-      <w:tblGrid>
-        <w:gridCol w:w="1801"/>
-        <w:gridCol w:w="1440"/>
-        <w:gridCol w:w="1625"/>
-        <w:gridCol w:w="1440"/>
-        <w:gridCol w:w="1523"/>
-        <w:gridCol w:w="2157"/>
-      </w:tblGrid>
-      <w:tr>
-        <w:trPr>
-          <w:tblHeader/>
-        </w:trPr>
-        <w:tc>
-          <w:tcPr>
-            <w:tcW w:w="9986" w:type="dxa"/>
-            <w:gridSpan w:val="6"/>
-            <w:tcBorders>
-              <w:bottom w:val="nil"/>
-            </w:tcBorders>
-            <w:shd w:val="clear" w:color="auto" w:fill="00A65D"/>
-          </w:tcPr>
-          <w:p>
-            <w:pPr>
-              <w:pStyle w:val="TableContents"/>
-              <w:jc w:val="center"/>
-              <w:rPr>
-                <w:b/>
-                <w:bCs/>
-                <w:color w:val="FFFFFF"/>
-                <w:sz w:val="26"/>
-                <w:szCs w:val="26"/>
-              </w:rPr>
-            </w:pPr>
-            <w:r>
-              <w:rPr>
-                <w:b/>
-                <w:bCs/>
-                <w:color w:val="FFFFFF"/>
-                <w:sz w:val="26"/>
-                <w:szCs w:val="26"/>
-              </w:rPr>
-              <w:t>Somatic Mutations with Known Pharmacogenetic Effect</w:t>
-            </w:r>
-          </w:p>
-        </w:tc>
-      </w:tr>
-      <w:tr>
-        <w:trPr>
-          <w:tblHeader/>
-        </w:trPr>
-        <w:tc>
-          <w:tcPr>
-            <w:tcW w:w="9986" w:type="dxa"/>
-            <w:gridSpan w:val="6"/>
-            <w:tcBorders>
-              <w:top w:val="nil"/>
-              <w:left w:val="nil"/>
-              <w:bottom w:val="single" w:sz="8" w:space="0" w:color="00B050"/>
-              <w:right w:val="nil"/>
-            </w:tcBorders>
-            <w:shd w:val="clear" w:color="auto" w:fill="auto"/>
-            <w:vAlign w:val="center"/>
-          </w:tcPr>
-          <w:p>
-            <w:pPr>
-              <w:pStyle w:val="TableContents"/>
-              <w:rPr>
-                <w:bCs/>
-                <w:color w:val="000000"/>
-                <w:sz w:val="20"/>
-                <w:szCs w:val="20"/>
-              </w:rPr>
-            </w:pPr>
-            <w:r>
-              <w:rPr>
-                <w:bCs/>
-                <w:color w:val="000000"/>
-                <w:sz w:val="20"/>
-                <w:szCs w:val="20"/>
-              </w:rPr>
-              <w:t>L</w:t>
-            </w:r>
-            <w:r>
-              <w:rPr>
-                <w:bCs/>
-                <w:color w:val="000000"/>
-                <w:sz w:val="20"/>
-                <w:szCs w:val="20"/>
-              </w:rPr>
-              <w:t xml:space="preserve">ist of drugs that directly targets the observed variant of the gene. </w:t>
-            </w:r>
-            <w:r>
-              <w:rPr>
-                <w:color w:val="000000"/>
-                <w:sz w:val="20"/>
-                <w:szCs w:val="20"/>
-              </w:rPr>
-              <w:t xml:space="preserve">The information is obtained from </w:t>
-            </w:r>
-            <w:proofErr w:type="spellStart"/>
-            <w:r>
-              <w:rPr>
-                <w:color w:val="000000"/>
-                <w:sz w:val="20"/>
-                <w:szCs w:val="20"/>
-              </w:rPr>
-              <w:t>CIViC</w:t>
-            </w:r>
-            <w:proofErr w:type="spellEnd"/>
-            <w:r>
-              <w:rPr>
-                <w:color w:val="000000"/>
-                <w:sz w:val="20"/>
-                <w:szCs w:val="20"/>
-              </w:rPr>
-              <w:t xml:space="preserve"> database.</w:t>
-            </w:r>
-            <w:r>
-              <w:rPr>
-                <w:color w:val="000000"/>
-                <w:sz w:val="20"/>
-                <w:szCs w:val="20"/>
-              </w:rPr>
-              <w:t xml:space="preserve"> </w:t>
-            </w:r>
-            <w:proofErr w:type="spellStart"/>
-            <w:r>
-              <w:rPr>
-                <w:color w:val="000000"/>
-                <w:sz w:val="20"/>
-                <w:szCs w:val="20"/>
-              </w:rPr>
-              <w:t>CIViC</w:t>
-            </w:r>
-            <w:proofErr w:type="spellEnd"/>
-            <w:r>
-              <w:rPr>
-                <w:color w:val="000000"/>
-                <w:sz w:val="20"/>
-                <w:szCs w:val="20"/>
-              </w:rPr>
-              <w:t xml:space="preserve"> evidence levels are given in Evidence column. </w:t>
-            </w:r>
-          </w:p>
-        </w:tc>
-      </w:tr>
-      <w:tr>
-        <w:trPr>
-          <w:tblHeader/>
-        </w:trPr>
-        <w:tc>
-          <w:tcPr>
-            <w:tcW w:w="1801" w:type="dxa"/>
-            <w:tcBorders>
-              <w:top w:val="single" w:sz="8" w:space="0" w:color="00B050"/>
-            </w:tcBorders>
-            <w:shd w:val="clear" w:color="auto" w:fill="auto"/>
-            <w:vAlign w:val="center"/>
-          </w:tcPr>
-          <w:p>
-            <w:pPr>
-              <w:pStyle w:val="TableContents"/>
-              <w:rPr>
-                <w:b/>
-                <w:bCs/>
-                <w:color w:val="000000"/>
-              </w:rPr>
-            </w:pPr>
-            <w:r>
-              <w:rPr>
-                <w:b/>
-                <w:bCs/>
-                <w:color w:val="000000"/>
-              </w:rPr>
-              <w:t>Gene</w:t>
-            </w:r>
-          </w:p>
-        </w:tc>
-        <w:tc>
-          <w:tcPr>
-            <w:tcW w:w="1440" w:type="dxa"/>
-            <w:tcBorders>
-              <w:top w:val="single" w:sz="8" w:space="0" w:color="00B050"/>
-            </w:tcBorders>
-            <w:shd w:val="clear" w:color="auto" w:fill="auto"/>
-            <w:vAlign w:val="center"/>
-          </w:tcPr>
-          <w:p>
-            <w:pPr>
-              <w:pStyle w:val="TableContents"/>
-              <w:rPr>
-                <w:b/>
-                <w:bCs/>
-                <w:color w:val="000000"/>
-              </w:rPr>
-            </w:pPr>
-            <w:r>
-              <w:rPr>
-                <w:b/>
-                <w:bCs/>
-                <w:color w:val="000000"/>
-              </w:rPr>
-              <w:t>Mutation</w:t>
-            </w:r>
-          </w:p>
-        </w:tc>
-        <w:tc>
-          <w:tcPr>
-            <w:tcW w:w="1625" w:type="dxa"/>
-            <w:tcBorders>
-              <w:top w:val="single" w:sz="8" w:space="0" w:color="00B050"/>
-            </w:tcBorders>
-            <w:shd w:val="clear" w:color="auto" w:fill="auto"/>
-            <w:vAlign w:val="center"/>
-          </w:tcPr>
-          <w:p>
-            <w:pPr>
-              <w:pStyle w:val="TableContents"/>
-              <w:rPr>
-                <w:b/>
-                <w:bCs/>
-                <w:color w:val="000000"/>
-              </w:rPr>
-            </w:pPr>
-            <w:r>
-              <w:rPr>
-                <w:b/>
-                <w:bCs/>
-                <w:color w:val="000000"/>
-              </w:rPr>
-              <w:t>Therapy</w:t>
-            </w:r>
-          </w:p>
-        </w:tc>
-        <w:tc>
-          <w:tcPr>
-            <w:tcW w:w="1440" w:type="dxa"/>
-            <w:tcBorders>
-              <w:top w:val="single" w:sz="8" w:space="0" w:color="00B050"/>
-            </w:tcBorders>
-            <w:shd w:val="clear" w:color="auto" w:fill="auto"/>
-            <w:vAlign w:val="center"/>
-          </w:tcPr>
-          <w:p>
-            <w:pPr>
-              <w:pStyle w:val="TableContents"/>
-              <w:rPr>
-                <w:b/>
-                <w:bCs/>
-                <w:color w:val="000000"/>
-              </w:rPr>
-            </w:pPr>
-            <w:r>
-              <w:rPr>
-                <w:b/>
-                <w:bCs/>
-                <w:color w:val="000000"/>
-              </w:rPr>
-              <w:t>Disease</w:t>
-            </w:r>
-          </w:p>
-        </w:tc>
-        <w:tc>
-          <w:tcPr>
-            <w:tcW w:w="1523" w:type="dxa"/>
-            <w:tcBorders>
-              <w:top w:val="single" w:sz="8" w:space="0" w:color="00B050"/>
-            </w:tcBorders>
-            <w:shd w:val="clear" w:color="auto" w:fill="auto"/>
-            <w:vAlign w:val="center"/>
-          </w:tcPr>
-          <w:p>
-            <w:pPr>
-              <w:pStyle w:val="TableContents"/>
-              <w:rPr>
-                <w:b/>
-                <w:bCs/>
-                <w:color w:val="000000"/>
-              </w:rPr>
-            </w:pPr>
-            <w:r>
-              <w:rPr>
-                <w:b/>
-                <w:bCs/>
-                <w:color w:val="000000"/>
-              </w:rPr>
-              <w:t>Evidence</w:t>
-            </w:r>
-            <w:r>
-              <w:rPr>
-                <w:rStyle w:val="FootnoteReference"/>
-              </w:rPr>
-              <w:t>3</w:t>
-            </w:r>
-          </w:p>
-        </w:tc>
-        <w:tc>
-          <w:tcPr>
-            <w:tcW w:w="2157" w:type="dxa"/>
-            <w:tcBorders>
-              <w:top w:val="single" w:sz="8" w:space="0" w:color="00B050"/>
-            </w:tcBorders>
-            <w:shd w:val="clear" w:color="auto" w:fill="auto"/>
-            <w:vAlign w:val="center"/>
-          </w:tcPr>
-          <w:p>
-            <w:pPr>
-              <w:pStyle w:val="TableContents"/>
-              <w:rPr>
-                <w:b/>
-                <w:bCs/>
-                <w:color w:val="000000"/>
-              </w:rPr>
-            </w:pPr>
-            <w:r>
-              <w:rPr>
-                <w:b/>
-                <w:bCs/>
-                <w:color w:val="000000"/>
-              </w:rPr>
-              <w:t>References</w:t>
-            </w:r>
-          </w:p>
-        </w:tc>
-      </w:tr>
-      <w:tr>
-        <w:tc>
-          <w:tcPr>
-            <w:tcW w:w="1801" w:type="dxa"/>
-            <w:shd w:val="clear" w:color="auto" w:fill="auto"/>
-          </w:tcPr>
-          <w:p>
-            <w:pPr>
-              <w:pStyle w:val="TableContents"/>
-              <w:rPr>
-                <w:color w:val="000000"/>
-              </w:rPr>
-            </w:pPr>
-            <w:r>
-              <w:rPr>
-                <w:color w:val="000000"/>
-              </w:rPr>
-              <w:t>{#</w:t>
-            </w:r>
-            <w:proofErr w:type="spellStart"/>
-            <w:proofErr w:type="gramStart"/>
-            <w:r>
-              <w:rPr>
-                <w:color w:val="000000"/>
-              </w:rPr>
-              <w:t>mskpe</w:t>
-            </w:r>
-            <w:proofErr w:type="spellEnd"/>
-            <w:r>
-              <w:rPr>
-                <w:color w:val="000000"/>
-              </w:rPr>
-              <w:t>}{</w:t>
-            </w:r>
-            <w:proofErr w:type="gramEnd"/>
-            <w:r>
-              <w:rPr>
-                <w:color w:val="000000"/>
-              </w:rPr>
-              <w:t>Gene}</w:t>
-            </w:r>
-          </w:p>
-        </w:tc>
-        <w:tc>
-          <w:tcPr>
-            <w:tcW w:w="1440" w:type="dxa"/>
-            <w:shd w:val="clear" w:color="auto" w:fill="auto"/>
-          </w:tcPr>
-          <w:p>
-            <w:pPr>
-              <w:pStyle w:val="TableContents"/>
-              <w:rPr>
-                <w:color w:val="000000"/>
-              </w:rPr>
-            </w:pPr>
-            <w:r>
-              <w:rPr>
-                <w:color w:val="000000"/>
-              </w:rPr>
-              <w:t>{Mutation}</w:t>
-            </w:r>
-          </w:p>
-        </w:tc>
-        <w:tc>
-          <w:tcPr>
-            <w:tcW w:w="1625" w:type="dxa"/>
-            <w:shd w:val="clear" w:color="auto" w:fill="auto"/>
-          </w:tcPr>
-          <w:p>
-            <w:pPr>
-              <w:pStyle w:val="TableContents"/>
-              <w:rPr>
-                <w:color w:val="000000"/>
-              </w:rPr>
-            </w:pPr>
-            <w:r>
-              <w:rPr>
-                <w:color w:val="000000"/>
-              </w:rPr>
-              <w:t>{Therapy}</w:t>
-            </w:r>
-          </w:p>
-        </w:tc>
-        <w:tc>
-          <w:tcPr>
-            <w:tcW w:w="1440" w:type="dxa"/>
-            <w:shd w:val="clear" w:color="auto" w:fill="auto"/>
-          </w:tcPr>
-          <w:p>
-            <w:pPr>
-              <w:pStyle w:val="TableContents"/>
-              <w:rPr>
-                <w:color w:val="000000"/>
-              </w:rPr>
-            </w:pPr>
-            <w:r>
-              <w:rPr>
-                <w:color w:val="000000"/>
-              </w:rPr>
-              <w:t>{Disease}</w:t>
-            </w:r>
-          </w:p>
-        </w:tc>
-        <w:tc>
-          <w:tcPr>
-            <w:tcW w:w="1523" w:type="dxa"/>
-            <w:shd w:val="clear" w:color="auto" w:fill="auto"/>
-          </w:tcPr>
-          <w:p>
-            <w:pPr>
-              <w:pStyle w:val="TableContents"/>
-              <w:rPr>
-                <w:color w:val="000000"/>
-              </w:rPr>
-            </w:pPr>
-            <w:r>
-              <w:rPr>
-                <w:color w:val="000000"/>
-              </w:rPr>
-              <w:t>{Evidence}</w:t>
-            </w:r>
-          </w:p>
-        </w:tc>
-        <w:tc>
-          <w:tcPr>
-            <w:tcW w:w="2157" w:type="dxa"/>
-            <w:shd w:val="clear" w:color="auto" w:fill="auto"/>
-          </w:tcPr>
-          <w:p>
-            <w:pPr>
-              <w:pStyle w:val="TableContents"/>
-              <w:rPr>
-                <w:color w:val="000000"/>
-              </w:rPr>
-            </w:pPr>
-            <w:r>
-              <w:rPr>
-                <w:color w:val="000000"/>
-              </w:rPr>
-              <w:t>{/</w:t>
-            </w:r>
-            <w:proofErr w:type="spellStart"/>
-            <w:proofErr w:type="gramStart"/>
-            <w:r>
-              <w:rPr>
-                <w:color w:val="000000"/>
-              </w:rPr>
-              <w:t>mskpe</w:t>
-            </w:r>
-            <w:proofErr w:type="spellEnd"/>
-            <w:r>
-              <w:rPr>
-                <w:color w:val="000000"/>
-              </w:rPr>
-              <w:t>}{</w:t>
-            </w:r>
-            <w:proofErr w:type="gramEnd"/>
-            <w:r>
-              <w:rPr>
-                <w:color w:val="000000"/>
-              </w:rPr>
-              <w:t>References}</w:t>
             </w:r>
           </w:p>
         </w:tc>
@@ -3003,6 +3066,15 @@
         </w:tc>
       </w:tr>
     </w:tbl>
+    <w:p>
+      <w:pPr>
+        <w:pStyle w:val="BodyText"/>
+        <w:rPr>
+          <w:b w:val="0"/>
+          <w:bCs w:val="0"/>
+        </w:rPr>
+      </w:pPr>
+    </w:p>
     <w:p>
       <w:pPr>
         <w:pStyle w:val="BodyText"/>
@@ -3428,24 +3500,6 @@
         </w:rPr>
       </w:pPr>
     </w:p>
-    <w:p>
-      <w:pPr>
-        <w:pStyle w:val="BodyText"/>
-        <w:rPr>
-          <w:b w:val="0"/>
-          <w:bCs w:val="0"/>
-        </w:rPr>
-      </w:pPr>
-    </w:p>
-    <w:p>
-      <w:pPr>
-        <w:pStyle w:val="BodyText"/>
-        <w:rPr>
-          <w:b w:val="0"/>
-          <w:bCs w:val="0"/>
-        </w:rPr>
-      </w:pPr>
-    </w:p>
     <w:tbl>
       <w:tblPr>
         <w:tblW w:w="0" w:type="auto"/>
@@ -3498,6 +3552,8 @@
             </w:r>
           </w:p>
         </w:tc>
+        <w:bookmarkStart w:id="1" w:name="_GoBack"/>
+        <w:bookmarkEnd w:id="1"/>
       </w:tr>
       <w:tr>
         <w:trPr>
@@ -3540,14 +3596,10 @@
       </w:pPr>
     </w:p>
     <w:sectPr>
-      <w:headerReference w:type="even" r:id="rId8"/>
-      <w:headerReference w:type="default" r:id="rId9"/>
-      <w:footerReference w:type="even" r:id="rId10"/>
-      <w:footerReference w:type="default" r:id="rId11"/>
-      <w:headerReference w:type="first" r:id="rId12"/>
-      <w:footerReference w:type="first" r:id="rId13"/>
+      <w:headerReference w:type="default" r:id="rId8"/>
+      <w:footerReference w:type="default" r:id="rId9"/>
       <w:pgSz w:w="11906" w:h="16838"/>
-      <w:pgMar w:top="1920" w:right="940" w:bottom="1680" w:left="980" w:header="1077" w:footer="1494" w:gutter="0"/>
+      <w:pgMar w:top="1701" w:right="941" w:bottom="1678" w:left="981" w:header="1077" w:footer="1491" w:gutter="0"/>
       <w:cols w:space="720"/>
       <w:formProt w:val="0"/>
       <w:titlePg/>
@@ -3577,16 +3629,6 @@
 </file>
 
 <file path=word/footer1.xml><?xml version="1.0" encoding="utf-8"?>
-<w:ftr xmlns:wpc="http://schemas.microsoft.com/office/word/2010/wordprocessingCanvas" xmlns:cx="http://schemas.microsoft.com/office/drawing/2014/chartex" xmlns:cx1="http://schemas.microsoft.com/office/drawing/2015/9/8/chartex" xmlns:cx2="http://schemas.microsoft.com/office/drawing/2015/10/21/chartex" xmlns:cx3="http://schemas.microsoft.com/office/drawing/2016/5/9/chartex" xmlns:cx4="http://schemas.microsoft.com/office/drawing/2016/5/10/chartex" xmlns:cx5="http://schemas.microsoft.com/office/drawing/2016/5/11/chartex" xmlns:cx6="http://schemas.microsoft.com/office/drawing/2016/5/12/chartex" xmlns:cx7="http://schemas.microsoft.com/office/drawing/2016/5/13/chartex" xmlns:cx8="http://schemas.microsoft.com/office/drawing/2016/5/14/chartex" xmlns:mc="http://schemas.openxmlformats.org/markup-compatibility/2006" xmlns:aink="http://schemas.microsoft.com/office/drawing/2016/ink" xmlns:am3d="http://schemas.microsoft.com/office/drawing/2017/model3d" xmlns:o="urn:schemas-microsoft-com:office:office" xmlns:r="http://schemas.openxmlformats.org/officeDocument/2006/relationships" xmlns:m="http://schemas.openxmlformats.org/officeDocument/2006/math" xmlns:v="urn:schemas-microsoft-com:vml" xmlns:wp14="http://schemas.microsoft.com/office/word/2010/wordprocessingDrawing" xmlns:wp="http://schemas.openxmlformats.org/drawingml/2006/wordprocessingDrawing" xmlns:w10="urn:schemas-microsoft-com:office:word" xmlns:w="http://schemas.openxmlformats.org/wordprocessingml/2006/main" xmlns:w14="http://schemas.microsoft.com/office/word/2010/wordml" xmlns:w15="http://schemas.microsoft.com/office/word/2012/wordml" xmlns:w16cid="http://schemas.microsoft.com/office/word/2016/wordml/cid" xmlns:w16se="http://schemas.microsoft.com/office/word/2015/wordml/symex" xmlns:wpg="http://schemas.microsoft.com/office/word/2010/wordprocessingGroup" xmlns:wpi="http://schemas.microsoft.com/office/word/2010/wordprocessingInk" xmlns:wne="http://schemas.microsoft.com/office/word/2006/wordml" xmlns:wps="http://schemas.microsoft.com/office/word/2010/wordprocessingShape" mc:Ignorable="w14 w15 w16se w16cid wp14">
-  <w:p>
-    <w:pPr>
-      <w:pStyle w:val="Footer"/>
-    </w:pPr>
-  </w:p>
-</w:ftr>
-</file>
-
-<file path=word/footer2.xml><?xml version="1.0" encoding="utf-8"?>
 <w:ftr xmlns:wpc="http://schemas.microsoft.com/office/word/2010/wordprocessingCanvas" xmlns:cx="http://schemas.microsoft.com/office/drawing/2014/chartex" xmlns:cx1="http://schemas.microsoft.com/office/drawing/2015/9/8/chartex" xmlns:cx2="http://schemas.microsoft.com/office/drawing/2015/10/21/chartex" xmlns:cx3="http://schemas.microsoft.com/office/drawing/2016/5/9/chartex" xmlns:cx4="http://schemas.microsoft.com/office/drawing/2016/5/10/chartex" xmlns:cx5="http://schemas.microsoft.com/office/drawing/2016/5/11/chartex" xmlns:cx6="http://schemas.microsoft.com/office/drawing/2016/5/12/chartex" xmlns:cx7="http://schemas.microsoft.com/office/drawing/2016/5/13/chartex" xmlns:cx8="http://schemas.microsoft.com/office/drawing/2016/5/14/chartex" xmlns:mc="http://schemas.openxmlformats.org/markup-compatibility/2006" xmlns:aink="http://schemas.microsoft.com/office/drawing/2016/ink" xmlns:am3d="http://schemas.microsoft.com/office/drawing/2017/model3d" xmlns:o="urn:schemas-microsoft-com:office:office" xmlns:r="http://schemas.openxmlformats.org/officeDocument/2006/relationships" xmlns:m="http://schemas.openxmlformats.org/officeDocument/2006/math" xmlns:v="urn:schemas-microsoft-com:vml" xmlns:wp14="http://schemas.microsoft.com/office/word/2010/wordprocessingDrawing" xmlns:wp="http://schemas.openxmlformats.org/drawingml/2006/wordprocessingDrawing" xmlns:w10="urn:schemas-microsoft-com:office:word" xmlns:w="http://schemas.openxmlformats.org/wordprocessingml/2006/main" xmlns:w14="http://schemas.microsoft.com/office/word/2010/wordml" xmlns:w15="http://schemas.microsoft.com/office/word/2012/wordml" xmlns:w16cid="http://schemas.microsoft.com/office/word/2016/wordml/cid" xmlns:w16se="http://schemas.microsoft.com/office/word/2015/wordml/symex" xmlns:wpg="http://schemas.microsoft.com/office/word/2010/wordprocessingGroup" xmlns:wpi="http://schemas.microsoft.com/office/word/2010/wordprocessingInk" xmlns:wne="http://schemas.microsoft.com/office/word/2006/wordml" xmlns:wps="http://schemas.microsoft.com/office/word/2010/wordprocessingShape" mc:Ignorable="w14 w15 w16se w16cid wp14">
   <w:p>
     <w:pPr>
@@ -3647,16 +3689,6 @@
         <w:b w:val="0"/>
         <w:sz w:val="20"/>
       </w:rPr>
-    </w:pPr>
-  </w:p>
-</w:ftr>
-</file>
-
-<file path=word/footer3.xml><?xml version="1.0" encoding="utf-8"?>
-<w:ftr xmlns:wpc="http://schemas.microsoft.com/office/word/2010/wordprocessingCanvas" xmlns:cx="http://schemas.microsoft.com/office/drawing/2014/chartex" xmlns:cx1="http://schemas.microsoft.com/office/drawing/2015/9/8/chartex" xmlns:cx2="http://schemas.microsoft.com/office/drawing/2015/10/21/chartex" xmlns:cx3="http://schemas.microsoft.com/office/drawing/2016/5/9/chartex" xmlns:cx4="http://schemas.microsoft.com/office/drawing/2016/5/10/chartex" xmlns:cx5="http://schemas.microsoft.com/office/drawing/2016/5/11/chartex" xmlns:cx6="http://schemas.microsoft.com/office/drawing/2016/5/12/chartex" xmlns:cx7="http://schemas.microsoft.com/office/drawing/2016/5/13/chartex" xmlns:cx8="http://schemas.microsoft.com/office/drawing/2016/5/14/chartex" xmlns:mc="http://schemas.openxmlformats.org/markup-compatibility/2006" xmlns:aink="http://schemas.microsoft.com/office/drawing/2016/ink" xmlns:am3d="http://schemas.microsoft.com/office/drawing/2017/model3d" xmlns:o="urn:schemas-microsoft-com:office:office" xmlns:r="http://schemas.openxmlformats.org/officeDocument/2006/relationships" xmlns:m="http://schemas.openxmlformats.org/officeDocument/2006/math" xmlns:v="urn:schemas-microsoft-com:vml" xmlns:wp14="http://schemas.microsoft.com/office/word/2010/wordprocessingDrawing" xmlns:wp="http://schemas.openxmlformats.org/drawingml/2006/wordprocessingDrawing" xmlns:w10="urn:schemas-microsoft-com:office:word" xmlns:w="http://schemas.openxmlformats.org/wordprocessingml/2006/main" xmlns:w14="http://schemas.microsoft.com/office/word/2010/wordml" xmlns:w15="http://schemas.microsoft.com/office/word/2012/wordml" xmlns:w16cid="http://schemas.microsoft.com/office/word/2016/wordml/cid" xmlns:w16se="http://schemas.microsoft.com/office/word/2015/wordml/symex" xmlns:wpg="http://schemas.microsoft.com/office/word/2010/wordprocessingGroup" xmlns:wpi="http://schemas.microsoft.com/office/word/2010/wordprocessingInk" xmlns:wne="http://schemas.microsoft.com/office/word/2006/wordml" xmlns:wps="http://schemas.microsoft.com/office/word/2010/wordprocessingShape" mc:Ignorable="w14 w15 w16se w16cid wp14">
-  <w:p>
-    <w:pPr>
-      <w:pStyle w:val="Footer"/>
     </w:pPr>
   </w:p>
 </w:ftr>
@@ -3743,6 +3775,41 @@
     <w:p>
       <w:pPr>
         <w:pStyle w:val="FootnoteText"/>
+      </w:pPr>
+      <w:r>
+        <w:rPr>
+          <w:rStyle w:val="FootnoteReference"/>
+        </w:rPr>
+        <w:footnoteRef/>
+      </w:r>
+      <w:r>
+        <w:t xml:space="preserve"> </w:t>
+      </w:r>
+      <w:hyperlink r:id="rId1" w:history="1">
+        <w:proofErr w:type="spellStart"/>
+        <w:r>
+          <w:rPr>
+            <w:rStyle w:val="Hyperlink"/>
+          </w:rPr>
+          <w:t>CIViC</w:t>
+        </w:r>
+        <w:proofErr w:type="spellEnd"/>
+        <w:r>
+          <w:rPr>
+            <w:rStyle w:val="Hyperlink"/>
+          </w:rPr>
+          <w:t xml:space="preserve"> evidence levels are used.</w:t>
+        </w:r>
+      </w:hyperlink>
+      <w:r>
+        <w:t xml:space="preserve"> A = Validated association, B = Clinical Evidence, C = Case study, D = Preclinical evidence, E = Inferential association</w:t>
+      </w:r>
+    </w:p>
+  </w:footnote>
+  <w:footnote w:id="3">
+    <w:p>
+      <w:pPr>
+        <w:pStyle w:val="FootnoteText"/>
         <w:rPr>
           <w:lang w:val="tr-TR"/>
         </w:rPr>
@@ -3770,7 +3837,7 @@
       </w:r>
     </w:p>
   </w:footnote>
-  <w:footnote w:id="3">
+  <w:footnote w:id="4">
     <w:p>
       <w:pPr>
         <w:pStyle w:val="FootnoteText"/>
@@ -3787,7 +3854,7 @@
       <w:r>
         <w:t xml:space="preserve"> </w:t>
       </w:r>
-      <w:hyperlink r:id="rId1" w:history="1">
+      <w:hyperlink r:id="rId2" w:history="1">
         <w:proofErr w:type="spellStart"/>
         <w:r>
           <w:rPr>
@@ -3800,11 +3867,11 @@
           <w:rPr>
             <w:rStyle w:val="Hyperlink"/>
           </w:rPr>
-          <w:t xml:space="preserve"> evidence levels</w:t>
+          <w:t xml:space="preserve"> evidence levels are used.</w:t>
         </w:r>
       </w:hyperlink>
       <w:r>
-        <w:t xml:space="preserve"> are used. A = Validated association, B = Clinical Evidence, C = Case study, D = Preclinical evidence, E = Inferential association</w:t>
+        <w:t xml:space="preserve"> A = Validated association, B = Clinical Evidence, C = Case study, D = Preclinical evidence, E = Inferential association</w:t>
       </w:r>
     </w:p>
   </w:footnote>
@@ -3815,16 +3882,6 @@
 <w:hdr xmlns:wpc="http://schemas.microsoft.com/office/word/2010/wordprocessingCanvas" xmlns:cx="http://schemas.microsoft.com/office/drawing/2014/chartex" xmlns:cx1="http://schemas.microsoft.com/office/drawing/2015/9/8/chartex" xmlns:cx2="http://schemas.microsoft.com/office/drawing/2015/10/21/chartex" xmlns:cx3="http://schemas.microsoft.com/office/drawing/2016/5/9/chartex" xmlns:cx4="http://schemas.microsoft.com/office/drawing/2016/5/10/chartex" xmlns:cx5="http://schemas.microsoft.com/office/drawing/2016/5/11/chartex" xmlns:cx6="http://schemas.microsoft.com/office/drawing/2016/5/12/chartex" xmlns:cx7="http://schemas.microsoft.com/office/drawing/2016/5/13/chartex" xmlns:cx8="http://schemas.microsoft.com/office/drawing/2016/5/14/chartex" xmlns:mc="http://schemas.openxmlformats.org/markup-compatibility/2006" xmlns:aink="http://schemas.microsoft.com/office/drawing/2016/ink" xmlns:am3d="http://schemas.microsoft.com/office/drawing/2017/model3d" xmlns:o="urn:schemas-microsoft-com:office:office" xmlns:r="http://schemas.openxmlformats.org/officeDocument/2006/relationships" xmlns:m="http://schemas.openxmlformats.org/officeDocument/2006/math" xmlns:v="urn:schemas-microsoft-com:vml" xmlns:wp14="http://schemas.microsoft.com/office/word/2010/wordprocessingDrawing" xmlns:wp="http://schemas.openxmlformats.org/drawingml/2006/wordprocessingDrawing" xmlns:w10="urn:schemas-microsoft-com:office:word" xmlns:w="http://schemas.openxmlformats.org/wordprocessingml/2006/main" xmlns:w14="http://schemas.microsoft.com/office/word/2010/wordml" xmlns:w15="http://schemas.microsoft.com/office/word/2012/wordml" xmlns:w16cid="http://schemas.microsoft.com/office/word/2016/wordml/cid" xmlns:w16se="http://schemas.microsoft.com/office/word/2015/wordml/symex" xmlns:wpg="http://schemas.microsoft.com/office/word/2010/wordprocessingGroup" xmlns:wpi="http://schemas.microsoft.com/office/word/2010/wordprocessingInk" xmlns:wne="http://schemas.microsoft.com/office/word/2006/wordml" xmlns:wps="http://schemas.microsoft.com/office/word/2010/wordprocessingShape" mc:Ignorable="w14 w15 w16se w16cid wp14">
   <w:p>
     <w:pPr>
-      <w:pStyle w:val="Header"/>
-    </w:pPr>
-  </w:p>
-</w:hdr>
-</file>
-
-<file path=word/header2.xml><?xml version="1.0" encoding="utf-8"?>
-<w:hdr xmlns:wpc="http://schemas.microsoft.com/office/word/2010/wordprocessingCanvas" xmlns:cx="http://schemas.microsoft.com/office/drawing/2014/chartex" xmlns:cx1="http://schemas.microsoft.com/office/drawing/2015/9/8/chartex" xmlns:cx2="http://schemas.microsoft.com/office/drawing/2015/10/21/chartex" xmlns:cx3="http://schemas.microsoft.com/office/drawing/2016/5/9/chartex" xmlns:cx4="http://schemas.microsoft.com/office/drawing/2016/5/10/chartex" xmlns:cx5="http://schemas.microsoft.com/office/drawing/2016/5/11/chartex" xmlns:cx6="http://schemas.microsoft.com/office/drawing/2016/5/12/chartex" xmlns:cx7="http://schemas.microsoft.com/office/drawing/2016/5/13/chartex" xmlns:cx8="http://schemas.microsoft.com/office/drawing/2016/5/14/chartex" xmlns:mc="http://schemas.openxmlformats.org/markup-compatibility/2006" xmlns:aink="http://schemas.microsoft.com/office/drawing/2016/ink" xmlns:am3d="http://schemas.microsoft.com/office/drawing/2017/model3d" xmlns:o="urn:schemas-microsoft-com:office:office" xmlns:r="http://schemas.openxmlformats.org/officeDocument/2006/relationships" xmlns:m="http://schemas.openxmlformats.org/officeDocument/2006/math" xmlns:v="urn:schemas-microsoft-com:vml" xmlns:wp14="http://schemas.microsoft.com/office/word/2010/wordprocessingDrawing" xmlns:wp="http://schemas.openxmlformats.org/drawingml/2006/wordprocessingDrawing" xmlns:w10="urn:schemas-microsoft-com:office:word" xmlns:w="http://schemas.openxmlformats.org/wordprocessingml/2006/main" xmlns:w14="http://schemas.microsoft.com/office/word/2010/wordml" xmlns:w15="http://schemas.microsoft.com/office/word/2012/wordml" xmlns:w16cid="http://schemas.microsoft.com/office/word/2016/wordml/cid" xmlns:w16se="http://schemas.microsoft.com/office/word/2015/wordml/symex" xmlns:wpg="http://schemas.microsoft.com/office/word/2010/wordprocessingGroup" xmlns:wpi="http://schemas.microsoft.com/office/word/2010/wordprocessingInk" xmlns:wne="http://schemas.microsoft.com/office/word/2006/wordml" xmlns:wps="http://schemas.microsoft.com/office/word/2010/wordprocessingShape" mc:Ignorable="w14 w15 w16se w16cid wp14">
-  <w:p>
-    <w:pPr>
       <w:pStyle w:val="BodyText"/>
       <w:spacing w:before="0" w:line="2" w:lineRule="auto"/>
       <w:rPr>
@@ -3832,8 +3889,6 @@
         <w:sz w:val="20"/>
       </w:rPr>
     </w:pPr>
-    <w:bookmarkStart w:id="1" w:name="_GoBack"/>
-    <w:bookmarkEnd w:id="1"/>
     <w:r>
       <w:rPr>
         <w:noProof/>
@@ -3893,16 +3948,6 @@
 </w:hdr>
 </file>
 
-<file path=word/header3.xml><?xml version="1.0" encoding="utf-8"?>
-<w:hdr xmlns:wpc="http://schemas.microsoft.com/office/word/2010/wordprocessingCanvas" xmlns:cx="http://schemas.microsoft.com/office/drawing/2014/chartex" xmlns:cx1="http://schemas.microsoft.com/office/drawing/2015/9/8/chartex" xmlns:cx2="http://schemas.microsoft.com/office/drawing/2015/10/21/chartex" xmlns:cx3="http://schemas.microsoft.com/office/drawing/2016/5/9/chartex" xmlns:cx4="http://schemas.microsoft.com/office/drawing/2016/5/10/chartex" xmlns:cx5="http://schemas.microsoft.com/office/drawing/2016/5/11/chartex" xmlns:cx6="http://schemas.microsoft.com/office/drawing/2016/5/12/chartex" xmlns:cx7="http://schemas.microsoft.com/office/drawing/2016/5/13/chartex" xmlns:cx8="http://schemas.microsoft.com/office/drawing/2016/5/14/chartex" xmlns:mc="http://schemas.openxmlformats.org/markup-compatibility/2006" xmlns:aink="http://schemas.microsoft.com/office/drawing/2016/ink" xmlns:am3d="http://schemas.microsoft.com/office/drawing/2017/model3d" xmlns:o="urn:schemas-microsoft-com:office:office" xmlns:r="http://schemas.openxmlformats.org/officeDocument/2006/relationships" xmlns:m="http://schemas.openxmlformats.org/officeDocument/2006/math" xmlns:v="urn:schemas-microsoft-com:vml" xmlns:wp14="http://schemas.microsoft.com/office/word/2010/wordprocessingDrawing" xmlns:wp="http://schemas.openxmlformats.org/drawingml/2006/wordprocessingDrawing" xmlns:w10="urn:schemas-microsoft-com:office:word" xmlns:w="http://schemas.openxmlformats.org/wordprocessingml/2006/main" xmlns:w14="http://schemas.microsoft.com/office/word/2010/wordml" xmlns:w15="http://schemas.microsoft.com/office/word/2012/wordml" xmlns:w16cid="http://schemas.microsoft.com/office/word/2016/wordml/cid" xmlns:w16se="http://schemas.microsoft.com/office/word/2015/wordml/symex" xmlns:wpg="http://schemas.microsoft.com/office/word/2010/wordprocessingGroup" xmlns:wpi="http://schemas.microsoft.com/office/word/2010/wordprocessingInk" xmlns:wne="http://schemas.microsoft.com/office/word/2006/wordml" xmlns:wps="http://schemas.microsoft.com/office/word/2010/wordprocessingShape" mc:Ignorable="w14 w15 w16se w16cid wp14">
-  <w:p>
-    <w:pPr>
-      <w:pStyle w:val="Header"/>
-    </w:pPr>
-  </w:p>
-</w:hdr>
-</file>
-
 <file path=word/styles.xml><?xml version="1.0" encoding="utf-8"?>
 <w:styles xmlns:mc="http://schemas.openxmlformats.org/markup-compatibility/2006" xmlns:r="http://schemas.openxmlformats.org/officeDocument/2006/relationships" xmlns:w="http://schemas.openxmlformats.org/wordprocessingml/2006/main" xmlns:w14="http://schemas.microsoft.com/office/word/2010/wordml" xmlns:w15="http://schemas.microsoft.com/office/word/2012/wordml" xmlns:w16cid="http://schemas.microsoft.com/office/word/2016/wordml/cid" xmlns:w16se="http://schemas.microsoft.com/office/word/2015/wordml/symex" mc:Ignorable="w14 w15 w16se w16cid">
   <w:docDefaults>
@@ -3915,7 +3960,7 @@
     </w:rPrDefault>
     <w:pPrDefault/>
   </w:docDefaults>
-  <w:latentStyles w:defLockedState="0" w:defUIPriority="99" w:defSemiHidden="0" w:defUnhideWhenUsed="0" w:defQFormat="0" w:count="375">
+  <w:latentStyles w:defLockedState="0" w:defUIPriority="99" w:defSemiHidden="0" w:defUnhideWhenUsed="0" w:defQFormat="0" w:count="377">
     <w:lsdException w:name="Normal" w:uiPriority="0" w:qFormat="1"/>
     <w:lsdException w:name="heading 1" w:uiPriority="9" w:qFormat="1"/>
     <w:lsdException w:name="heading 2" w:semiHidden="1" w:uiPriority="9" w:unhideWhenUsed="1" w:qFormat="1"/>
@@ -4021,7 +4066,6 @@
     <w:lsdException w:name="HTML Sample" w:semiHidden="1" w:unhideWhenUsed="1"/>
     <w:lsdException w:name="HTML Typewriter" w:semiHidden="1" w:unhideWhenUsed="1"/>
     <w:lsdException w:name="HTML Variable" w:semiHidden="1" w:unhideWhenUsed="1"/>
-    <w:lsdException w:name="Normal Table" w:semiHidden="1" w:unhideWhenUsed="1"/>
     <w:lsdException w:name="annotation subject" w:semiHidden="1" w:unhideWhenUsed="1"/>
     <w:lsdException w:name="No List" w:semiHidden="1" w:unhideWhenUsed="1"/>
     <w:lsdException w:name="Outline List 1" w:semiHidden="1" w:unhideWhenUsed="1"/>
@@ -4067,11 +4111,9 @@
     <w:lsdException w:name="Table Subtle 1" w:semiHidden="1" w:unhideWhenUsed="1"/>
     <w:lsdException w:name="Table Subtle 2" w:semiHidden="1" w:unhideWhenUsed="1"/>
     <w:lsdException w:name="Table Web 1" w:semiHidden="1" w:unhideWhenUsed="1"/>
-    <w:lsdException w:name="Table Web 2" w:semiHidden="1" w:unhideWhenUsed="1"/>
     <w:lsdException w:name="Table Web 3" w:semiHidden="1" w:unhideWhenUsed="1"/>
     <w:lsdException w:name="Balloon Text" w:semiHidden="1" w:unhideWhenUsed="1"/>
     <w:lsdException w:name="Table Grid" w:uiPriority="39"/>
-    <w:lsdException w:name="Table Theme" w:semiHidden="1" w:unhideWhenUsed="1"/>
     <w:lsdException w:name="Placeholder Text" w:semiHidden="1"/>
     <w:lsdException w:name="No Spacing" w:uiPriority="1" w:qFormat="1"/>
     <w:lsdException w:name="Light Shading" w:uiPriority="60"/>
@@ -4291,6 +4333,8 @@
     <w:lsdException w:name="Smart Hyperlink" w:semiHidden="1" w:unhideWhenUsed="1"/>
     <w:lsdException w:name="Hashtag" w:semiHidden="1" w:unhideWhenUsed="1"/>
     <w:lsdException w:name="Unresolved Mention" w:semiHidden="1" w:unhideWhenUsed="1"/>
+    <w:lsdException w:name="Smart Link" w:semiHidden="1" w:unhideWhenUsed="1"/>
+    <w:lsdException w:name="Smart Link Error" w:semiHidden="1" w:unhideWhenUsed="1"/>
   </w:latentStyles>
   <w:style w:type="paragraph" w:default="1" w:styleId="Normal">
     <w:name w:val="Normal"/>
@@ -4535,6 +4579,30 @@
       <w:color w:val="00000A"/>
       <w:sz w:val="18"/>
       <w:szCs w:val="18"/>
+    </w:rPr>
+  </w:style>
+  <w:style w:type="character" w:styleId="UnresolvedMention">
+    <w:name w:val="Unresolved Mention"/>
+    <w:basedOn w:val="DefaultParagraphFont"/>
+    <w:uiPriority w:val="99"/>
+    <w:semiHidden/>
+    <w:unhideWhenUsed/>
+    <w:rsid w:val="002A6F4C"/>
+    <w:rPr>
+      <w:color w:val="605E5C"/>
+      <w:shd w:val="clear" w:color="auto" w:fill="E1DFDD"/>
+    </w:rPr>
+  </w:style>
+  <w:style w:type="character" w:styleId="FollowedHyperlink">
+    <w:name w:val="FollowedHyperlink"/>
+    <w:basedOn w:val="DefaultParagraphFont"/>
+    <w:uiPriority w:val="99"/>
+    <w:semiHidden/>
+    <w:unhideWhenUsed/>
+    <w:rsid w:val="00B719DF"/>
+    <w:rPr>
+      <w:color w:val="800080" w:themeColor="followedHyperlink"/>
+      <w:u w:val="single"/>
     </w:rPr>
   </w:style>
 </w:styles>
@@ -4828,7 +4896,7 @@
 </file>
 
 <file path=customXml/itemProps1.xml><?xml version="1.0" encoding="utf-8"?>
-<ds:datastoreItem xmlns:ds="http://schemas.openxmlformats.org/officeDocument/2006/customXml" ds:itemID="{62F7F557-20B0-434F-A91B-D778ECAED0F2}">
+<ds:datastoreItem xmlns:ds="http://schemas.openxmlformats.org/officeDocument/2006/customXml" ds:itemID="{17BF8DD8-4A89-1445-A40C-1B5115DC4FBF}">
   <ds:schemaRefs>
     <ds:schemaRef ds:uri="http://schemas.openxmlformats.org/officeDocument/2006/bibliography"/>
   </ds:schemaRefs>

</xml_diff>

<commit_message>
drug approval status filter, diagnosis filter
</commit_message>
<xml_diff>
--- a/ReportingApplication/clinicalreporting_docxtemplater/data/template.docx
+++ b/ReportingApplication/clinicalreporting_docxtemplater/data/template.docx
@@ -1688,14 +1688,6 @@
         </w:rPr>
       </w:pPr>
     </w:p>
-    <w:p>
-      <w:pPr>
-        <w:spacing w:before="4" w:after="1"/>
-        <w:rPr>
-          <w:sz w:val="19"/>
-        </w:rPr>
-      </w:pPr>
-    </w:p>
     <w:tbl>
       <w:tblPr>
         <w:tblW w:w="9912" w:type="dxa"/>
@@ -1715,11 +1707,11 @@
         <w:tblLook w:val="04A0" w:firstRow="1" w:lastRow="0" w:firstColumn="1" w:lastColumn="0" w:noHBand="0" w:noVBand="1"/>
       </w:tblPr>
       <w:tblGrid>
-        <w:gridCol w:w="1985"/>
-        <w:gridCol w:w="1930"/>
-        <w:gridCol w:w="1749"/>
-        <w:gridCol w:w="1896"/>
-        <w:gridCol w:w="2352"/>
+        <w:gridCol w:w="2176"/>
+        <w:gridCol w:w="1634"/>
+        <w:gridCol w:w="1642"/>
+        <w:gridCol w:w="1893"/>
+        <w:gridCol w:w="2649"/>
       </w:tblGrid>
       <w:tr>
         <w:trPr>
@@ -1757,6 +1749,7 @@
                 <w:sz w:val="26"/>
                 <w:szCs w:val="26"/>
               </w:rPr>
+              <w:lastRenderedPageBreak/>
               <w:t>Somatic Mutations in Pharmaceutical Target Proteins</w:t>
             </w:r>
           </w:p>
@@ -1782,6 +1775,598 @@
           <w:p>
             <w:pPr>
               <w:pStyle w:val="TableContents"/>
+              <w:rPr>
+                <w:color w:val="000000"/>
+              </w:rPr>
+            </w:pPr>
+          </w:p>
+          <w:tbl>
+            <w:tblPr>
+              <w:tblW w:w="9985" w:type="dxa"/>
+              <w:tblInd w:w="58" w:type="dxa"/>
+              <w:tblBorders>
+                <w:top w:val="single" w:sz="8" w:space="0" w:color="1F497D"/>
+                <w:left w:val="single" w:sz="8" w:space="0" w:color="1F497D"/>
+                <w:bottom w:val="single" w:sz="8" w:space="0" w:color="1F497D"/>
+                <w:right w:val="single" w:sz="8" w:space="0" w:color="1F497D"/>
+              </w:tblBorders>
+              <w:tblCellMar>
+                <w:top w:w="55" w:type="dxa"/>
+                <w:left w:w="67" w:type="dxa"/>
+                <w:bottom w:w="55" w:type="dxa"/>
+                <w:right w:w="55" w:type="dxa"/>
+              </w:tblCellMar>
+              <w:tblLook w:val="04A0" w:firstRow="1" w:lastRow="0" w:firstColumn="1" w:lastColumn="0" w:noHBand="0" w:noVBand="1"/>
+            </w:tblPr>
+            <w:tblGrid>
+              <w:gridCol w:w="1769"/>
+              <w:gridCol w:w="1418"/>
+              <w:gridCol w:w="1601"/>
+              <w:gridCol w:w="1418"/>
+              <w:gridCol w:w="1502"/>
+              <w:gridCol w:w="2123"/>
+            </w:tblGrid>
+            <w:tr>
+              <w:trPr>
+                <w:tblHeader/>
+              </w:trPr>
+              <w:tc>
+                <w:tcPr>
+                  <w:tcW w:w="5670" w:type="dxa"/>
+                  <w:gridSpan w:val="6"/>
+                  <w:tcBorders>
+                    <w:top w:val="nil"/>
+                    <w:left w:val="nil"/>
+                    <w:bottom w:val="single" w:sz="8" w:space="0" w:color="1F497D"/>
+                    <w:right w:val="nil"/>
+                  </w:tcBorders>
+                  <w:shd w:val="clear" w:color="auto" w:fill="auto"/>
+                </w:tcPr>
+                <w:p>
+                  <w:pPr>
+                    <w:pStyle w:val="TableContents"/>
+                    <w:rPr>
+                      <w:b/>
+                      <w:bCs/>
+                      <w:color w:val="000000"/>
+                    </w:rPr>
+                  </w:pPr>
+                </w:p>
+                <w:p>
+                  <w:pPr>
+                    <w:pStyle w:val="TableContents"/>
+                    <w:jc w:val="center"/>
+                    <w:rPr>
+                      <w:b/>
+                      <w:bCs/>
+                      <w:color w:val="000000"/>
+                    </w:rPr>
+                  </w:pPr>
+                  <w:proofErr w:type="spellStart"/>
+                  <w:r>
+                    <w:rPr>
+                      <w:b/>
+                      <w:bCs/>
+                      <w:color w:val="000000"/>
+                    </w:rPr>
+                    <w:t>CIViC</w:t>
+                  </w:r>
+                  <w:proofErr w:type="spellEnd"/>
+                  <w:r>
+                    <w:rPr>
+                      <w:b/>
+                      <w:bCs/>
+                      <w:color w:val="000000"/>
+                    </w:rPr>
+                    <w:t xml:space="preserve"> Summary of Drugs Targeting the Affected Genes</w:t>
+                  </w:r>
+                </w:p>
+              </w:tc>
+            </w:tr>
+            <w:tr>
+              <w:trPr>
+                <w:tblHeader/>
+              </w:trPr>
+              <w:tc>
+                <w:tcPr>
+                  <w:tcW w:w="9985" w:type="dxa"/>
+                  <w:gridSpan w:val="6"/>
+                  <w:tcBorders>
+                    <w:top w:val="single" w:sz="8" w:space="0" w:color="1F497D"/>
+                    <w:left w:val="nil"/>
+                    <w:bottom w:val="single" w:sz="8" w:space="0" w:color="1F497D"/>
+                    <w:right w:val="nil"/>
+                  </w:tcBorders>
+                  <w:shd w:val="clear" w:color="auto" w:fill="auto"/>
+                  <w:noWrap/>
+                  <w:vAlign w:val="center"/>
+                </w:tcPr>
+                <w:p>
+                  <w:pPr>
+                    <w:pStyle w:val="TableHeading"/>
+                    <w:jc w:val="left"/>
+                    <w:rPr>
+                      <w:b w:val="0"/>
+                      <w:color w:val="000000"/>
+                      <w:sz w:val="20"/>
+                      <w:szCs w:val="20"/>
+                    </w:rPr>
+                  </w:pPr>
+                  <w:r>
+                    <w:rPr>
+                      <w:b w:val="0"/>
+                      <w:color w:val="000000"/>
+                      <w:sz w:val="20"/>
+                      <w:szCs w:val="20"/>
+                    </w:rPr>
+                    <w:t>Therapies</w:t>
+                  </w:r>
+                  <w:r>
+                    <w:rPr>
+                      <w:b w:val="0"/>
+                      <w:color w:val="000000"/>
+                      <w:sz w:val="20"/>
+                      <w:szCs w:val="20"/>
+                    </w:rPr>
+                    <w:t xml:space="preserve"> that h</w:t>
+                  </w:r>
+                  <w:r>
+                    <w:rPr>
+                      <w:b w:val="0"/>
+                      <w:color w:val="000000"/>
+                      <w:sz w:val="20"/>
+                      <w:szCs w:val="20"/>
+                    </w:rPr>
+                    <w:t>ave</w:t>
+                  </w:r>
+                  <w:r>
+                    <w:rPr>
+                      <w:b w:val="0"/>
+                      <w:color w:val="000000"/>
+                      <w:sz w:val="20"/>
+                      <w:szCs w:val="20"/>
+                    </w:rPr>
+                    <w:t xml:space="preserve"> evidence of targeting the affected gene. The information is obtained from </w:t>
+                  </w:r>
+                  <w:proofErr w:type="spellStart"/>
+                  <w:r>
+                    <w:rPr>
+                      <w:b w:val="0"/>
+                      <w:color w:val="000000"/>
+                      <w:sz w:val="20"/>
+                      <w:szCs w:val="20"/>
+                    </w:rPr>
+                    <w:t>CIViC</w:t>
+                  </w:r>
+                  <w:proofErr w:type="spellEnd"/>
+                  <w:r>
+                    <w:rPr>
+                      <w:b w:val="0"/>
+                      <w:color w:val="000000"/>
+                      <w:sz w:val="20"/>
+                      <w:szCs w:val="20"/>
+                    </w:rPr>
+                    <w:t xml:space="preserve"> database.</w:t>
+                  </w:r>
+                  <w:r>
+                    <w:rPr>
+                      <w:b w:val="0"/>
+                      <w:color w:val="000000"/>
+                      <w:sz w:val="20"/>
+                      <w:szCs w:val="20"/>
+                    </w:rPr>
+                    <w:t xml:space="preserve"> </w:t>
+                  </w:r>
+                  <w:proofErr w:type="spellStart"/>
+                  <w:r>
+                    <w:rPr>
+                      <w:b w:val="0"/>
+                      <w:color w:val="000000"/>
+                      <w:sz w:val="20"/>
+                      <w:szCs w:val="20"/>
+                    </w:rPr>
+                    <w:t>CIViC</w:t>
+                  </w:r>
+                  <w:proofErr w:type="spellEnd"/>
+                  <w:r>
+                    <w:rPr>
+                      <w:b w:val="0"/>
+                      <w:color w:val="000000"/>
+                      <w:sz w:val="20"/>
+                      <w:szCs w:val="20"/>
+                    </w:rPr>
+                    <w:t xml:space="preserve"> evidence levels are given in Evidence column.</w:t>
+                  </w:r>
+                </w:p>
+              </w:tc>
+            </w:tr>
+            <w:tr>
+              <w:trPr>
+                <w:tblHeader/>
+              </w:trPr>
+              <w:tc>
+                <w:tcPr>
+                  <w:tcW w:w="1797" w:type="dxa"/>
+                  <w:tcBorders>
+                    <w:top w:val="single" w:sz="8" w:space="0" w:color="1F497D"/>
+                  </w:tcBorders>
+                  <w:shd w:val="clear" w:color="auto" w:fill="auto"/>
+                  <w:noWrap/>
+                  <w:vAlign w:val="center"/>
+                </w:tcPr>
+                <w:p>
+                  <w:pPr>
+                    <w:pStyle w:val="TableParagraph"/>
+                    <w:spacing w:before="45" w:line="215" w:lineRule="exact"/>
+                    <w:ind w:left="58"/>
+                    <w:rPr>
+                      <w:b/>
+                      <w:bCs/>
+                      <w:color w:val="000000"/>
+                    </w:rPr>
+                  </w:pPr>
+                  <w:r>
+                    <w:rPr>
+                      <w:b/>
+                      <w:bCs/>
+                      <w:color w:val="000000"/>
+                    </w:rPr>
+                    <w:t>Gene</w:t>
+                  </w:r>
+                </w:p>
+              </w:tc>
+              <w:tc>
+                <w:tcPr>
+                  <w:tcW w:w="1440" w:type="dxa"/>
+                  <w:tcBorders>
+                    <w:top w:val="single" w:sz="8" w:space="0" w:color="1F497D"/>
+                  </w:tcBorders>
+                  <w:shd w:val="clear" w:color="auto" w:fill="auto"/>
+                  <w:vAlign w:val="center"/>
+                </w:tcPr>
+                <w:p>
+                  <w:pPr>
+                    <w:pStyle w:val="TableContents"/>
+                    <w:rPr>
+                      <w:b/>
+                      <w:bCs/>
+                      <w:color w:val="000000"/>
+                    </w:rPr>
+                  </w:pPr>
+                  <w:r>
+                    <w:rPr>
+                      <w:b/>
+                      <w:bCs/>
+                      <w:color w:val="000000"/>
+                    </w:rPr>
+                    <w:t>Mutation</w:t>
+                  </w:r>
+                </w:p>
+              </w:tc>
+              <w:tc>
+                <w:tcPr>
+                  <w:tcW w:w="1626" w:type="dxa"/>
+                  <w:tcBorders>
+                    <w:top w:val="single" w:sz="8" w:space="0" w:color="1F497D"/>
+                  </w:tcBorders>
+                  <w:shd w:val="clear" w:color="auto" w:fill="auto"/>
+                  <w:vAlign w:val="center"/>
+                </w:tcPr>
+                <w:p>
+                  <w:pPr>
+                    <w:pStyle w:val="TableContents"/>
+                    <w:rPr>
+                      <w:b/>
+                      <w:bCs/>
+                      <w:color w:val="000000"/>
+                    </w:rPr>
+                  </w:pPr>
+                  <w:r>
+                    <w:rPr>
+                      <w:b/>
+                      <w:bCs/>
+                      <w:color w:val="000000"/>
+                    </w:rPr>
+                    <w:t>Therapy</w:t>
+                  </w:r>
+                </w:p>
+              </w:tc>
+              <w:tc>
+                <w:tcPr>
+                  <w:tcW w:w="1440" w:type="dxa"/>
+                  <w:tcBorders>
+                    <w:top w:val="single" w:sz="8" w:space="0" w:color="1F497D"/>
+                  </w:tcBorders>
+                  <w:shd w:val="clear" w:color="auto" w:fill="auto"/>
+                  <w:vAlign w:val="center"/>
+                </w:tcPr>
+                <w:p>
+                  <w:pPr>
+                    <w:pStyle w:val="TableHeading"/>
+                    <w:jc w:val="left"/>
+                    <w:rPr>
+                      <w:color w:val="000000"/>
+                    </w:rPr>
+                  </w:pPr>
+                  <w:r>
+                    <w:rPr>
+                      <w:color w:val="000000"/>
+                    </w:rPr>
+                    <w:t>Disease</w:t>
+                  </w:r>
+                </w:p>
+              </w:tc>
+              <w:tc>
+                <w:tcPr>
+                  <w:tcW w:w="1525" w:type="dxa"/>
+                  <w:tcBorders>
+                    <w:top w:val="single" w:sz="8" w:space="0" w:color="1F497D"/>
+                  </w:tcBorders>
+                  <w:shd w:val="clear" w:color="auto" w:fill="auto"/>
+                  <w:vAlign w:val="center"/>
+                </w:tcPr>
+                <w:p>
+                  <w:pPr>
+                    <w:pStyle w:val="TableHeading"/>
+                    <w:jc w:val="left"/>
+                    <w:rPr>
+                      <w:color w:val="000000"/>
+                    </w:rPr>
+                  </w:pPr>
+                  <w:r>
+                    <w:rPr>
+                      <w:color w:val="000000"/>
+                    </w:rPr>
+                    <w:t>Evidence</w:t>
+                  </w:r>
+                  <w:r>
+                    <w:rPr>
+                      <w:rStyle w:val="FootnoteReference"/>
+                      <w:color w:val="000000"/>
+                    </w:rPr>
+                    <w:footnoteReference w:id="3"/>
+                  </w:r>
+                </w:p>
+              </w:tc>
+              <w:tc>
+                <w:tcPr>
+                  <w:tcW w:w="2157" w:type="dxa"/>
+                  <w:tcBorders>
+                    <w:top w:val="single" w:sz="8" w:space="0" w:color="1F497D"/>
+                  </w:tcBorders>
+                  <w:shd w:val="clear" w:color="auto" w:fill="auto"/>
+                  <w:vAlign w:val="center"/>
+                </w:tcPr>
+                <w:p>
+                  <w:pPr>
+                    <w:pStyle w:val="TableHeading"/>
+                    <w:jc w:val="left"/>
+                    <w:rPr>
+                      <w:color w:val="000000"/>
+                    </w:rPr>
+                  </w:pPr>
+                  <w:r>
+                    <w:rPr>
+                      <w:color w:val="000000"/>
+                    </w:rPr>
+                    <w:t>References</w:t>
+                  </w:r>
+                </w:p>
+              </w:tc>
+            </w:tr>
+            <w:tr>
+              <w:tc>
+                <w:tcPr>
+                  <w:tcW w:w="1797" w:type="dxa"/>
+                  <w:shd w:val="clear" w:color="auto" w:fill="auto"/>
+                  <w:vAlign w:val="center"/>
+                </w:tcPr>
+                <w:p>
+                  <w:pPr>
+                    <w:rPr>
+                      <w:color w:val="000000"/>
+                    </w:rPr>
+                  </w:pPr>
+                  <w:r>
+                    <w:rPr>
+                      <w:color w:val="000000"/>
+                      <w:lang w:val="fr-FR"/>
+                    </w:rPr>
+                    <w:t>{#</w:t>
+                  </w:r>
+                  <w:proofErr w:type="spellStart"/>
+                  <w:r>
+                    <w:rPr>
+                      <w:color w:val="000000"/>
+                      <w:lang w:val="fr-FR"/>
+                    </w:rPr>
+                    <w:t>ptp_</w:t>
+                  </w:r>
+                  <w:proofErr w:type="gramStart"/>
+                  <w:r>
+                    <w:rPr>
+                      <w:color w:val="000000"/>
+                      <w:lang w:val="fr-FR"/>
+                    </w:rPr>
+                    <w:t>ia</w:t>
+                  </w:r>
+                  <w:proofErr w:type="spellEnd"/>
+                  <w:r>
+                    <w:rPr>
+                      <w:color w:val="000000"/>
+                      <w:lang w:val="fr-FR"/>
+                    </w:rPr>
+                    <w:t>}{</w:t>
+                  </w:r>
+                  <w:proofErr w:type="gramEnd"/>
+                  <w:r>
+                    <w:rPr>
+                      <w:color w:val="000000"/>
+                      <w:lang w:val="fr-FR"/>
+                    </w:rPr>
+                    <w:t>Gene}</w:t>
+                  </w:r>
+                </w:p>
+              </w:tc>
+              <w:tc>
+                <w:tcPr>
+                  <w:tcW w:w="1440" w:type="dxa"/>
+                  <w:shd w:val="clear" w:color="auto" w:fill="auto"/>
+                  <w:vAlign w:val="center"/>
+                </w:tcPr>
+                <w:p>
+                  <w:pPr>
+                    <w:rPr>
+                      <w:color w:val="000000"/>
+                    </w:rPr>
+                  </w:pPr>
+                  <w:r>
+                    <w:rPr>
+                      <w:color w:val="000000"/>
+                      <w:lang w:val="fr-FR"/>
+                    </w:rPr>
+                    <w:t>{Mutation}</w:t>
+                  </w:r>
+                </w:p>
+              </w:tc>
+              <w:tc>
+                <w:tcPr>
+                  <w:tcW w:w="1626" w:type="dxa"/>
+                  <w:shd w:val="clear" w:color="auto" w:fill="auto"/>
+                  <w:vAlign w:val="center"/>
+                </w:tcPr>
+                <w:p>
+                  <w:pPr>
+                    <w:pStyle w:val="TableContents"/>
+                    <w:rPr>
+                      <w:color w:val="000000"/>
+                    </w:rPr>
+                  </w:pPr>
+                  <w:r>
+                    <w:rPr>
+                      <w:color w:val="000000"/>
+                    </w:rPr>
+                    <w:t>{Therapy}</w:t>
+                  </w:r>
+                </w:p>
+              </w:tc>
+              <w:tc>
+                <w:tcPr>
+                  <w:tcW w:w="1440" w:type="dxa"/>
+                  <w:shd w:val="clear" w:color="auto" w:fill="auto"/>
+                  <w:vAlign w:val="center"/>
+                </w:tcPr>
+                <w:p>
+                  <w:pPr>
+                    <w:pStyle w:val="TableContents"/>
+                    <w:rPr>
+                      <w:color w:val="000000"/>
+                    </w:rPr>
+                  </w:pPr>
+                  <w:r>
+                    <w:rPr>
+                      <w:color w:val="000000"/>
+                    </w:rPr>
+                    <w:t>{Disease}</w:t>
+                  </w:r>
+                </w:p>
+              </w:tc>
+              <w:tc>
+                <w:tcPr>
+                  <w:tcW w:w="1525" w:type="dxa"/>
+                  <w:shd w:val="clear" w:color="auto" w:fill="auto"/>
+                  <w:vAlign w:val="center"/>
+                </w:tcPr>
+                <w:p>
+                  <w:pPr>
+                    <w:pStyle w:val="TableContents"/>
+                    <w:rPr>
+                      <w:color w:val="000000"/>
+                    </w:rPr>
+                  </w:pPr>
+                  <w:r>
+                    <w:rPr>
+                      <w:color w:val="000000"/>
+                    </w:rPr>
+                    <w:t>{Evidence}</w:t>
+                  </w:r>
+                </w:p>
+              </w:tc>
+              <w:tc>
+                <w:tcPr>
+                  <w:tcW w:w="2157" w:type="dxa"/>
+                  <w:shd w:val="clear" w:color="auto" w:fill="auto"/>
+                  <w:vAlign w:val="center"/>
+                </w:tcPr>
+                <w:p>
+                  <w:pPr>
+                    <w:rPr>
+                      <w:color w:val="000000"/>
+                    </w:rPr>
+                  </w:pPr>
+                  <w:r>
+                    <w:rPr>
+                      <w:color w:val="000000"/>
+                      <w:lang w:val="fr-FR"/>
+                    </w:rPr>
+                    <w:t>{</w:t>
+                  </w:r>
+                  <w:proofErr w:type="spellStart"/>
+                  <w:r>
+                    <w:rPr>
+                      <w:color w:val="000000"/>
+                      <w:lang w:val="fr-FR"/>
+                    </w:rPr>
+                    <w:t>References</w:t>
+                  </w:r>
+                  <w:proofErr w:type="spellEnd"/>
+                  <w:r>
+                    <w:rPr>
+                      <w:color w:val="000000"/>
+                      <w:lang w:val="fr-FR"/>
+                    </w:rPr>
+                    <w:t>}{/</w:t>
+                  </w:r>
+                  <w:proofErr w:type="spellStart"/>
+                  <w:r>
+                    <w:rPr>
+                      <w:color w:val="000000"/>
+                      <w:lang w:val="fr-FR"/>
+                    </w:rPr>
+                    <w:t>ptp_ia</w:t>
+                  </w:r>
+                  <w:proofErr w:type="spellEnd"/>
+                  <w:r>
+                    <w:rPr>
+                      <w:color w:val="000000"/>
+                      <w:lang w:val="fr-FR"/>
+                    </w:rPr>
+                    <w:t>}</w:t>
+                  </w:r>
+                </w:p>
+              </w:tc>
+            </w:tr>
+          </w:tbl>
+          <w:p>
+            <w:pPr>
+              <w:pStyle w:val="TableContents"/>
+              <w:jc w:val="center"/>
+              <w:rPr>
+                <w:color w:val="000000"/>
+              </w:rPr>
+            </w:pPr>
+          </w:p>
+          <w:p>
+            <w:pPr>
+              <w:pStyle w:val="TableContents"/>
+              <w:rPr>
+                <w:color w:val="000000"/>
+              </w:rPr>
+            </w:pPr>
+          </w:p>
+          <w:p>
+            <w:pPr>
+              <w:pStyle w:val="TableContents"/>
               <w:jc w:val="center"/>
               <w:rPr>
                 <w:color w:val="000000"/>
@@ -1999,7 +2584,7 @@
                 <w:bCs/>
                 <w:color w:val="000000"/>
               </w:rPr>
-              <w:t>Mutation</w:t>
+              <w:t>Status</w:t>
             </w:r>
           </w:p>
         </w:tc>
@@ -2062,7 +2647,7 @@
                 <w:bCs/>
                 <w:color w:val="000000"/>
               </w:rPr>
-              <w:footnoteReference w:id="3"/>
+              <w:footnoteReference w:id="4"/>
             </w:r>
           </w:p>
         </w:tc>
@@ -2149,7 +2734,23 @@
                 <w:color w:val="000000"/>
                 <w:lang w:val="fr-FR"/>
               </w:rPr>
-              <w:t>{Mutation}</w:t>
+              <w:t>{</w:t>
+            </w:r>
+            <w:proofErr w:type="spellStart"/>
+            <w:r>
+              <w:rPr>
+                <w:color w:val="000000"/>
+                <w:lang w:val="fr-FR"/>
+              </w:rPr>
+              <w:t>Status</w:t>
+            </w:r>
+            <w:proofErr w:type="spellEnd"/>
+            <w:r>
+              <w:rPr>
+                <w:color w:val="000000"/>
+                <w:lang w:val="fr-FR"/>
+              </w:rPr>
+              <w:t>}</w:t>
             </w:r>
           </w:p>
         </w:tc>
@@ -2275,593 +2876,6 @@
         </w:rPr>
       </w:pPr>
     </w:p>
-    <w:tbl>
-      <w:tblPr>
-        <w:tblW w:w="9985" w:type="dxa"/>
-        <w:tblInd w:w="58" w:type="dxa"/>
-        <w:tblBorders>
-          <w:top w:val="single" w:sz="8" w:space="0" w:color="1F497D"/>
-          <w:left w:val="single" w:sz="8" w:space="0" w:color="1F497D"/>
-          <w:bottom w:val="single" w:sz="8" w:space="0" w:color="1F497D"/>
-          <w:right w:val="single" w:sz="8" w:space="0" w:color="1F497D"/>
-        </w:tblBorders>
-        <w:tblCellMar>
-          <w:top w:w="55" w:type="dxa"/>
-          <w:left w:w="67" w:type="dxa"/>
-          <w:bottom w:w="55" w:type="dxa"/>
-          <w:right w:w="55" w:type="dxa"/>
-        </w:tblCellMar>
-        <w:tblLook w:val="04A0" w:firstRow="1" w:lastRow="0" w:firstColumn="1" w:lastColumn="0" w:noHBand="0" w:noVBand="1"/>
-      </w:tblPr>
-      <w:tblGrid>
-        <w:gridCol w:w="1797"/>
-        <w:gridCol w:w="1440"/>
-        <w:gridCol w:w="1626"/>
-        <w:gridCol w:w="1440"/>
-        <w:gridCol w:w="1525"/>
-        <w:gridCol w:w="2157"/>
-      </w:tblGrid>
-      <w:tr>
-        <w:trPr>
-          <w:tblHeader/>
-        </w:trPr>
-        <w:tc>
-          <w:tcPr>
-            <w:tcW w:w="9985" w:type="dxa"/>
-            <w:gridSpan w:val="6"/>
-            <w:tcBorders>
-              <w:top w:val="nil"/>
-              <w:left w:val="nil"/>
-              <w:bottom w:val="single" w:sz="8" w:space="0" w:color="1F497D"/>
-              <w:right w:val="nil"/>
-            </w:tcBorders>
-            <w:shd w:val="clear" w:color="auto" w:fill="auto"/>
-          </w:tcPr>
-          <w:p>
-            <w:pPr>
-              <w:pStyle w:val="TableContents"/>
-              <w:rPr>
-                <w:b/>
-                <w:bCs/>
-                <w:color w:val="000000"/>
-              </w:rPr>
-            </w:pPr>
-          </w:p>
-          <w:p>
-            <w:pPr>
-              <w:pStyle w:val="TableContents"/>
-              <w:rPr>
-                <w:b/>
-                <w:bCs/>
-                <w:color w:val="000000"/>
-              </w:rPr>
-            </w:pPr>
-          </w:p>
-          <w:p>
-            <w:pPr>
-              <w:pStyle w:val="TableContents"/>
-              <w:rPr>
-                <w:b/>
-                <w:bCs/>
-                <w:color w:val="000000"/>
-              </w:rPr>
-            </w:pPr>
-          </w:p>
-          <w:p>
-            <w:pPr>
-              <w:pStyle w:val="TableContents"/>
-              <w:jc w:val="center"/>
-              <w:rPr>
-                <w:b/>
-                <w:bCs/>
-                <w:color w:val="000000"/>
-              </w:rPr>
-            </w:pPr>
-            <w:proofErr w:type="spellStart"/>
-            <w:r>
-              <w:rPr>
-                <w:b/>
-                <w:bCs/>
-                <w:color w:val="000000"/>
-              </w:rPr>
-              <w:t>CIViC</w:t>
-            </w:r>
-            <w:proofErr w:type="spellEnd"/>
-            <w:r>
-              <w:rPr>
-                <w:b/>
-                <w:bCs/>
-                <w:color w:val="000000"/>
-              </w:rPr>
-              <w:t xml:space="preserve"> Summary of Drugs Targeting the Affected Genes</w:t>
-            </w:r>
-          </w:p>
-        </w:tc>
-      </w:tr>
-      <w:tr>
-        <w:trPr>
-          <w:tblHeader/>
-        </w:trPr>
-        <w:tc>
-          <w:tcPr>
-            <w:tcW w:w="9985" w:type="dxa"/>
-            <w:gridSpan w:val="6"/>
-            <w:tcBorders>
-              <w:top w:val="single" w:sz="8" w:space="0" w:color="1F497D"/>
-              <w:left w:val="nil"/>
-              <w:bottom w:val="single" w:sz="8" w:space="0" w:color="1F497D"/>
-              <w:right w:val="nil"/>
-            </w:tcBorders>
-            <w:shd w:val="clear" w:color="auto" w:fill="auto"/>
-            <w:noWrap/>
-            <w:vAlign w:val="center"/>
-          </w:tcPr>
-          <w:p>
-            <w:pPr>
-              <w:pStyle w:val="TableHeading"/>
-              <w:jc w:val="left"/>
-              <w:rPr>
-                <w:b w:val="0"/>
-                <w:color w:val="000000"/>
-                <w:sz w:val="20"/>
-                <w:szCs w:val="20"/>
-              </w:rPr>
-            </w:pPr>
-            <w:r>
-              <w:rPr>
-                <w:b w:val="0"/>
-                <w:color w:val="000000"/>
-                <w:sz w:val="20"/>
-                <w:szCs w:val="20"/>
-              </w:rPr>
-              <w:t>Therapies</w:t>
-            </w:r>
-            <w:r>
-              <w:rPr>
-                <w:b w:val="0"/>
-                <w:color w:val="000000"/>
-                <w:sz w:val="20"/>
-                <w:szCs w:val="20"/>
-              </w:rPr>
-              <w:t xml:space="preserve"> that h</w:t>
-            </w:r>
-            <w:r>
-              <w:rPr>
-                <w:b w:val="0"/>
-                <w:color w:val="000000"/>
-                <w:sz w:val="20"/>
-                <w:szCs w:val="20"/>
-              </w:rPr>
-              <w:t>ave</w:t>
-            </w:r>
-            <w:r>
-              <w:rPr>
-                <w:b w:val="0"/>
-                <w:color w:val="000000"/>
-                <w:sz w:val="20"/>
-                <w:szCs w:val="20"/>
-              </w:rPr>
-              <w:t xml:space="preserve"> evidence of targeting the affected gene. The information is obtained from </w:t>
-            </w:r>
-            <w:proofErr w:type="spellStart"/>
-            <w:r>
-              <w:rPr>
-                <w:b w:val="0"/>
-                <w:color w:val="000000"/>
-                <w:sz w:val="20"/>
-                <w:szCs w:val="20"/>
-              </w:rPr>
-              <w:t>CIViC</w:t>
-            </w:r>
-            <w:proofErr w:type="spellEnd"/>
-            <w:r>
-              <w:rPr>
-                <w:b w:val="0"/>
-                <w:color w:val="000000"/>
-                <w:sz w:val="20"/>
-                <w:szCs w:val="20"/>
-              </w:rPr>
-              <w:t xml:space="preserve"> database.</w:t>
-            </w:r>
-            <w:r>
-              <w:rPr>
-                <w:b w:val="0"/>
-                <w:color w:val="000000"/>
-                <w:sz w:val="20"/>
-                <w:szCs w:val="20"/>
-              </w:rPr>
-              <w:t xml:space="preserve"> </w:t>
-            </w:r>
-            <w:proofErr w:type="spellStart"/>
-            <w:r>
-              <w:rPr>
-                <w:b w:val="0"/>
-                <w:color w:val="000000"/>
-                <w:sz w:val="20"/>
-                <w:szCs w:val="20"/>
-              </w:rPr>
-              <w:t>CIViC</w:t>
-            </w:r>
-            <w:proofErr w:type="spellEnd"/>
-            <w:r>
-              <w:rPr>
-                <w:b w:val="0"/>
-                <w:color w:val="000000"/>
-                <w:sz w:val="20"/>
-                <w:szCs w:val="20"/>
-              </w:rPr>
-              <w:t xml:space="preserve"> evidence levels are given in Evidence column.</w:t>
-            </w:r>
-          </w:p>
-        </w:tc>
-      </w:tr>
-      <w:tr>
-        <w:trPr>
-          <w:tblHeader/>
-        </w:trPr>
-        <w:tc>
-          <w:tcPr>
-            <w:tcW w:w="1797" w:type="dxa"/>
-            <w:tcBorders>
-              <w:top w:val="single" w:sz="8" w:space="0" w:color="1F497D"/>
-            </w:tcBorders>
-            <w:shd w:val="clear" w:color="auto" w:fill="auto"/>
-            <w:noWrap/>
-            <w:vAlign w:val="center"/>
-          </w:tcPr>
-          <w:p>
-            <w:pPr>
-              <w:pStyle w:val="TableParagraph"/>
-              <w:spacing w:before="45" w:line="215" w:lineRule="exact"/>
-              <w:ind w:left="58"/>
-              <w:rPr>
-                <w:b/>
-                <w:bCs/>
-                <w:color w:val="000000"/>
-              </w:rPr>
-            </w:pPr>
-            <w:r>
-              <w:rPr>
-                <w:b/>
-                <w:bCs/>
-                <w:color w:val="000000"/>
-              </w:rPr>
-              <w:t>Gene</w:t>
-            </w:r>
-          </w:p>
-        </w:tc>
-        <w:tc>
-          <w:tcPr>
-            <w:tcW w:w="1440" w:type="dxa"/>
-            <w:tcBorders>
-              <w:top w:val="single" w:sz="8" w:space="0" w:color="1F497D"/>
-            </w:tcBorders>
-            <w:shd w:val="clear" w:color="auto" w:fill="auto"/>
-            <w:vAlign w:val="center"/>
-          </w:tcPr>
-          <w:p>
-            <w:pPr>
-              <w:pStyle w:val="TableContents"/>
-              <w:rPr>
-                <w:b/>
-                <w:bCs/>
-                <w:color w:val="000000"/>
-              </w:rPr>
-            </w:pPr>
-            <w:r>
-              <w:rPr>
-                <w:b/>
-                <w:bCs/>
-                <w:color w:val="000000"/>
-              </w:rPr>
-              <w:t>Mutation</w:t>
-            </w:r>
-          </w:p>
-        </w:tc>
-        <w:tc>
-          <w:tcPr>
-            <w:tcW w:w="1626" w:type="dxa"/>
-            <w:tcBorders>
-              <w:top w:val="single" w:sz="8" w:space="0" w:color="1F497D"/>
-            </w:tcBorders>
-            <w:shd w:val="clear" w:color="auto" w:fill="auto"/>
-            <w:vAlign w:val="center"/>
-          </w:tcPr>
-          <w:p>
-            <w:pPr>
-              <w:pStyle w:val="TableContents"/>
-              <w:rPr>
-                <w:b/>
-                <w:bCs/>
-                <w:color w:val="000000"/>
-              </w:rPr>
-            </w:pPr>
-            <w:r>
-              <w:rPr>
-                <w:b/>
-                <w:bCs/>
-                <w:color w:val="000000"/>
-              </w:rPr>
-              <w:t>Therapy</w:t>
-            </w:r>
-          </w:p>
-        </w:tc>
-        <w:tc>
-          <w:tcPr>
-            <w:tcW w:w="1440" w:type="dxa"/>
-            <w:tcBorders>
-              <w:top w:val="single" w:sz="8" w:space="0" w:color="1F497D"/>
-            </w:tcBorders>
-            <w:shd w:val="clear" w:color="auto" w:fill="auto"/>
-            <w:vAlign w:val="center"/>
-          </w:tcPr>
-          <w:p>
-            <w:pPr>
-              <w:pStyle w:val="TableHeading"/>
-              <w:jc w:val="left"/>
-              <w:rPr>
-                <w:color w:val="000000"/>
-              </w:rPr>
-            </w:pPr>
-            <w:r>
-              <w:rPr>
-                <w:color w:val="000000"/>
-              </w:rPr>
-              <w:t>Disease</w:t>
-            </w:r>
-          </w:p>
-        </w:tc>
-        <w:tc>
-          <w:tcPr>
-            <w:tcW w:w="1525" w:type="dxa"/>
-            <w:tcBorders>
-              <w:top w:val="single" w:sz="8" w:space="0" w:color="1F497D"/>
-            </w:tcBorders>
-            <w:shd w:val="clear" w:color="auto" w:fill="auto"/>
-            <w:vAlign w:val="center"/>
-          </w:tcPr>
-          <w:p>
-            <w:pPr>
-              <w:pStyle w:val="TableHeading"/>
-              <w:jc w:val="left"/>
-              <w:rPr>
-                <w:color w:val="000000"/>
-              </w:rPr>
-            </w:pPr>
-            <w:r>
-              <w:rPr>
-                <w:color w:val="000000"/>
-              </w:rPr>
-              <w:t>Evidence</w:t>
-            </w:r>
-            <w:r>
-              <w:rPr>
-                <w:rStyle w:val="FootnoteReference"/>
-                <w:color w:val="000000"/>
-              </w:rPr>
-              <w:footnoteReference w:id="4"/>
-            </w:r>
-          </w:p>
-        </w:tc>
-        <w:tc>
-          <w:tcPr>
-            <w:tcW w:w="2157" w:type="dxa"/>
-            <w:tcBorders>
-              <w:top w:val="single" w:sz="8" w:space="0" w:color="1F497D"/>
-            </w:tcBorders>
-            <w:shd w:val="clear" w:color="auto" w:fill="auto"/>
-            <w:vAlign w:val="center"/>
-          </w:tcPr>
-          <w:p>
-            <w:pPr>
-              <w:pStyle w:val="TableHeading"/>
-              <w:jc w:val="left"/>
-              <w:rPr>
-                <w:color w:val="000000"/>
-              </w:rPr>
-            </w:pPr>
-            <w:r>
-              <w:rPr>
-                <w:color w:val="000000"/>
-              </w:rPr>
-              <w:t>References</w:t>
-            </w:r>
-          </w:p>
-        </w:tc>
-      </w:tr>
-      <w:tr>
-        <w:tc>
-          <w:tcPr>
-            <w:tcW w:w="1797" w:type="dxa"/>
-            <w:shd w:val="clear" w:color="auto" w:fill="auto"/>
-            <w:vAlign w:val="center"/>
-          </w:tcPr>
-          <w:p>
-            <w:pPr>
-              <w:rPr>
-                <w:color w:val="000000"/>
-              </w:rPr>
-            </w:pPr>
-            <w:r>
-              <w:rPr>
-                <w:color w:val="000000"/>
-                <w:lang w:val="fr-FR"/>
-              </w:rPr>
-              <w:t>{#</w:t>
-            </w:r>
-            <w:proofErr w:type="spellStart"/>
-            <w:r>
-              <w:rPr>
-                <w:color w:val="000000"/>
-                <w:lang w:val="fr-FR"/>
-              </w:rPr>
-              <w:t>ptp_</w:t>
-            </w:r>
-            <w:proofErr w:type="gramStart"/>
-            <w:r>
-              <w:rPr>
-                <w:color w:val="000000"/>
-                <w:lang w:val="fr-FR"/>
-              </w:rPr>
-              <w:t>ia</w:t>
-            </w:r>
-            <w:proofErr w:type="spellEnd"/>
-            <w:r>
-              <w:rPr>
-                <w:color w:val="000000"/>
-                <w:lang w:val="fr-FR"/>
-              </w:rPr>
-              <w:t>}{</w:t>
-            </w:r>
-            <w:proofErr w:type="gramEnd"/>
-            <w:r>
-              <w:rPr>
-                <w:color w:val="000000"/>
-                <w:lang w:val="fr-FR"/>
-              </w:rPr>
-              <w:t>Gene}</w:t>
-            </w:r>
-          </w:p>
-        </w:tc>
-        <w:tc>
-          <w:tcPr>
-            <w:tcW w:w="1440" w:type="dxa"/>
-            <w:shd w:val="clear" w:color="auto" w:fill="auto"/>
-            <w:vAlign w:val="center"/>
-          </w:tcPr>
-          <w:p>
-            <w:pPr>
-              <w:rPr>
-                <w:color w:val="000000"/>
-              </w:rPr>
-            </w:pPr>
-            <w:r>
-              <w:rPr>
-                <w:color w:val="000000"/>
-                <w:lang w:val="fr-FR"/>
-              </w:rPr>
-              <w:t>{Mutation}</w:t>
-            </w:r>
-          </w:p>
-        </w:tc>
-        <w:tc>
-          <w:tcPr>
-            <w:tcW w:w="1626" w:type="dxa"/>
-            <w:shd w:val="clear" w:color="auto" w:fill="auto"/>
-            <w:vAlign w:val="center"/>
-          </w:tcPr>
-          <w:p>
-            <w:pPr>
-              <w:pStyle w:val="TableContents"/>
-              <w:rPr>
-                <w:color w:val="000000"/>
-              </w:rPr>
-            </w:pPr>
-            <w:r>
-              <w:rPr>
-                <w:color w:val="000000"/>
-              </w:rPr>
-              <w:t>{Therapy}</w:t>
-            </w:r>
-          </w:p>
-        </w:tc>
-        <w:tc>
-          <w:tcPr>
-            <w:tcW w:w="1440" w:type="dxa"/>
-            <w:shd w:val="clear" w:color="auto" w:fill="auto"/>
-            <w:vAlign w:val="center"/>
-          </w:tcPr>
-          <w:p>
-            <w:pPr>
-              <w:pStyle w:val="TableContents"/>
-              <w:rPr>
-                <w:color w:val="000000"/>
-              </w:rPr>
-            </w:pPr>
-            <w:r>
-              <w:rPr>
-                <w:color w:val="000000"/>
-              </w:rPr>
-              <w:t>{Disease}</w:t>
-            </w:r>
-          </w:p>
-        </w:tc>
-        <w:tc>
-          <w:tcPr>
-            <w:tcW w:w="1525" w:type="dxa"/>
-            <w:shd w:val="clear" w:color="auto" w:fill="auto"/>
-            <w:vAlign w:val="center"/>
-          </w:tcPr>
-          <w:p>
-            <w:pPr>
-              <w:pStyle w:val="TableContents"/>
-              <w:rPr>
-                <w:color w:val="000000"/>
-              </w:rPr>
-            </w:pPr>
-            <w:r>
-              <w:rPr>
-                <w:color w:val="000000"/>
-              </w:rPr>
-              <w:t>{Evidence}</w:t>
-            </w:r>
-          </w:p>
-        </w:tc>
-        <w:tc>
-          <w:tcPr>
-            <w:tcW w:w="2157" w:type="dxa"/>
-            <w:shd w:val="clear" w:color="auto" w:fill="auto"/>
-            <w:vAlign w:val="center"/>
-          </w:tcPr>
-          <w:p>
-            <w:pPr>
-              <w:rPr>
-                <w:color w:val="000000"/>
-              </w:rPr>
-            </w:pPr>
-            <w:r>
-              <w:rPr>
-                <w:color w:val="000000"/>
-                <w:lang w:val="fr-FR"/>
-              </w:rPr>
-              <w:t>{</w:t>
-            </w:r>
-            <w:proofErr w:type="spellStart"/>
-            <w:r>
-              <w:rPr>
-                <w:color w:val="000000"/>
-                <w:lang w:val="fr-FR"/>
-              </w:rPr>
-              <w:t>References</w:t>
-            </w:r>
-            <w:proofErr w:type="spellEnd"/>
-            <w:r>
-              <w:rPr>
-                <w:color w:val="000000"/>
-                <w:lang w:val="fr-FR"/>
-              </w:rPr>
-              <w:t>}{/</w:t>
-            </w:r>
-            <w:proofErr w:type="spellStart"/>
-            <w:r>
-              <w:rPr>
-                <w:color w:val="000000"/>
-                <w:lang w:val="fr-FR"/>
-              </w:rPr>
-              <w:t>ptp_ia</w:t>
-            </w:r>
-            <w:proofErr w:type="spellEnd"/>
-            <w:r>
-              <w:rPr>
-                <w:color w:val="000000"/>
-                <w:lang w:val="fr-FR"/>
-              </w:rPr>
-              <w:t>}</w:t>
-            </w:r>
-          </w:p>
-        </w:tc>
-      </w:tr>
-    </w:tbl>
     <w:p>
       <w:pPr>
         <w:pStyle w:val="BodyText"/>
@@ -3083,15 +3097,8 @@
           <w:bCs w:val="0"/>
         </w:rPr>
       </w:pPr>
-    </w:p>
-    <w:p>
-      <w:pPr>
-        <w:pStyle w:val="BodyText"/>
-        <w:rPr>
-          <w:b w:val="0"/>
-          <w:bCs w:val="0"/>
-        </w:rPr>
-      </w:pPr>
+      <w:bookmarkStart w:id="0" w:name="_GoBack"/>
+      <w:bookmarkEnd w:id="0"/>
     </w:p>
     <w:tbl>
       <w:tblPr>
@@ -3357,7 +3364,7 @@
               </w:rPr>
               <w:t>{#</w:t>
             </w:r>
-            <w:bookmarkStart w:id="0" w:name="__DdeLink__257_3233323337"/>
+            <w:bookmarkStart w:id="1" w:name="__DdeLink__257_3233323337"/>
             <w:proofErr w:type="gramStart"/>
             <w:r>
               <w:rPr>
@@ -3365,7 +3372,7 @@
               </w:rPr>
               <w:t>appendix</w:t>
             </w:r>
-            <w:bookmarkEnd w:id="0"/>
+            <w:bookmarkEnd w:id="1"/>
             <w:r>
               <w:rPr>
                 <w:color w:val="000000"/>
@@ -3552,8 +3559,6 @@
             </w:r>
           </w:p>
         </w:tc>
-        <w:bookmarkStart w:id="1" w:name="_GoBack"/>
-        <w:bookmarkEnd w:id="1"/>
       </w:tr>
       <w:tr>
         <w:trPr>
@@ -3821,37 +3826,6 @@
         <w:footnoteRef/>
       </w:r>
       <w:r>
-        <w:t xml:space="preserve"> Confidence shows the </w:t>
-      </w:r>
-      <w:r>
-        <w:t xml:space="preserve">total </w:t>
-      </w:r>
-      <w:r>
-        <w:t>number of the publica</w:t>
-      </w:r>
-      <w:r>
-        <w:t>tions that is citing the drug</w:t>
-      </w:r>
-      <w:r>
-        <w:t>.</w:t>
-      </w:r>
-    </w:p>
-  </w:footnote>
-  <w:footnote w:id="4">
-    <w:p>
-      <w:pPr>
-        <w:pStyle w:val="FootnoteText"/>
-        <w:rPr>
-          <w:lang w:val="tr-TR"/>
-        </w:rPr>
-      </w:pPr>
-      <w:r>
-        <w:rPr>
-          <w:rStyle w:val="FootnoteReference"/>
-        </w:rPr>
-        <w:footnoteRef/>
-      </w:r>
-      <w:r>
         <w:t xml:space="preserve"> </w:t>
       </w:r>
       <w:hyperlink r:id="rId2" w:history="1">
@@ -3872,6 +3846,37 @@
       </w:hyperlink>
       <w:r>
         <w:t xml:space="preserve"> A = Validated association, B = Clinical Evidence, C = Case study, D = Preclinical evidence, E = Inferential association</w:t>
+      </w:r>
+    </w:p>
+  </w:footnote>
+  <w:footnote w:id="4">
+    <w:p>
+      <w:pPr>
+        <w:pStyle w:val="FootnoteText"/>
+        <w:rPr>
+          <w:lang w:val="tr-TR"/>
+        </w:rPr>
+      </w:pPr>
+      <w:r>
+        <w:rPr>
+          <w:rStyle w:val="FootnoteReference"/>
+        </w:rPr>
+        <w:footnoteRef/>
+      </w:r>
+      <w:r>
+        <w:t xml:space="preserve"> Confidence shows the </w:t>
+      </w:r>
+      <w:r>
+        <w:t xml:space="preserve">total </w:t>
+      </w:r>
+      <w:r>
+        <w:t>number of the publica</w:t>
+      </w:r>
+      <w:r>
+        <w:t>tions that is citing the drug</w:t>
+      </w:r>
+      <w:r>
+        <w:t>.</w:t>
       </w:r>
     </w:p>
   </w:footnote>
@@ -4066,6 +4071,7 @@
     <w:lsdException w:name="HTML Sample" w:semiHidden="1" w:unhideWhenUsed="1"/>
     <w:lsdException w:name="HTML Typewriter" w:semiHidden="1" w:unhideWhenUsed="1"/>
     <w:lsdException w:name="HTML Variable" w:semiHidden="1" w:unhideWhenUsed="1"/>
+    <w:lsdException w:name="Normal Table" w:semiHidden="1" w:unhideWhenUsed="1"/>
     <w:lsdException w:name="annotation subject" w:semiHidden="1" w:unhideWhenUsed="1"/>
     <w:lsdException w:name="No List" w:semiHidden="1" w:unhideWhenUsed="1"/>
     <w:lsdException w:name="Outline List 1" w:semiHidden="1" w:unhideWhenUsed="1"/>
@@ -4111,9 +4117,11 @@
     <w:lsdException w:name="Table Subtle 1" w:semiHidden="1" w:unhideWhenUsed="1"/>
     <w:lsdException w:name="Table Subtle 2" w:semiHidden="1" w:unhideWhenUsed="1"/>
     <w:lsdException w:name="Table Web 1" w:semiHidden="1" w:unhideWhenUsed="1"/>
+    <w:lsdException w:name="Table Web 2" w:semiHidden="1" w:unhideWhenUsed="1"/>
     <w:lsdException w:name="Table Web 3" w:semiHidden="1" w:unhideWhenUsed="1"/>
     <w:lsdException w:name="Balloon Text" w:semiHidden="1" w:unhideWhenUsed="1"/>
     <w:lsdException w:name="Table Grid" w:uiPriority="39"/>
+    <w:lsdException w:name="Table Theme" w:semiHidden="1" w:unhideWhenUsed="1"/>
     <w:lsdException w:name="Placeholder Text" w:semiHidden="1"/>
     <w:lsdException w:name="No Spacing" w:uiPriority="1" w:qFormat="1"/>
     <w:lsdException w:name="Light Shading" w:uiPriority="60"/>
@@ -4896,7 +4904,7 @@
 </file>
 
 <file path=customXml/itemProps1.xml><?xml version="1.0" encoding="utf-8"?>
-<ds:datastoreItem xmlns:ds="http://schemas.openxmlformats.org/officeDocument/2006/customXml" ds:itemID="{17BF8DD8-4A89-1445-A40C-1B5115DC4FBF}">
+<ds:datastoreItem xmlns:ds="http://schemas.openxmlformats.org/officeDocument/2006/customXml" ds:itemID="{8B55BFD9-6F9E-5448-8B0B-BF8162BAD41B}">
   <ds:schemaRefs>
     <ds:schemaRef ds:uri="http://schemas.openxmlformats.org/officeDocument/2006/bibliography"/>
   </ds:schemaRefs>

</xml_diff>

<commit_message>
effect: drug response column added
</commit_message>
<xml_diff>
--- a/ReportingApplication/clinicalreporting_docxtemplater/data/template.docx
+++ b/ReportingApplication/clinicalreporting_docxtemplater/data/template.docx
@@ -246,7 +246,15 @@
                 <w:b/>
                 <w:sz w:val="20"/>
               </w:rPr>
-              <w:t xml:space="preserve">Birthdate                                </w:t>
+              <w:t xml:space="preserve">Birthdate                             </w:t>
+            </w:r>
+            <w:proofErr w:type="gramStart"/>
+            <w:r>
+              <w:rPr>
+                <w:b/>
+                <w:sz w:val="20"/>
+              </w:rPr>
+              <w:t xml:space="preserve">   </w:t>
             </w:r>
             <w:r>
               <w:rPr>
@@ -255,6 +263,7 @@
               <w:t>{</w:t>
             </w:r>
             <w:proofErr w:type="spellStart"/>
+            <w:proofErr w:type="gramEnd"/>
             <w:r>
               <w:rPr>
                 <w:sz w:val="20"/>
@@ -283,7 +292,15 @@
                 <w:b/>
                 <w:sz w:val="20"/>
               </w:rPr>
-              <w:t xml:space="preserve">Diagnosis                                </w:t>
+              <w:t xml:space="preserve">Diagnosis                             </w:t>
+            </w:r>
+            <w:proofErr w:type="gramStart"/>
+            <w:r>
+              <w:rPr>
+                <w:b/>
+                <w:sz w:val="20"/>
+              </w:rPr>
+              <w:t xml:space="preserve">   </w:t>
             </w:r>
             <w:r>
               <w:rPr>
@@ -293,6 +310,7 @@
               <w:t>{</w:t>
             </w:r>
             <w:proofErr w:type="spellStart"/>
+            <w:proofErr w:type="gramEnd"/>
             <w:r>
               <w:rPr>
                 <w:position w:val="1"/>
@@ -384,16 +402,25 @@
                 <w:position w:val="3"/>
                 <w:sz w:val="20"/>
               </w:rPr>
-              <w:t xml:space="preserve">                        </w:t>
-            </w:r>
+              <w:t xml:space="preserve">                     </w:t>
+            </w:r>
+            <w:proofErr w:type="gramStart"/>
             <w:r>
               <w:rPr>
                 <w:position w:val="3"/>
                 <w:sz w:val="20"/>
               </w:rPr>
+              <w:t xml:space="preserve">   </w:t>
+            </w:r>
+            <w:r>
+              <w:rPr>
+                <w:position w:val="3"/>
+                <w:sz w:val="20"/>
+              </w:rPr>
               <w:t>{</w:t>
             </w:r>
             <w:proofErr w:type="spellStart"/>
+            <w:proofErr w:type="gramEnd"/>
             <w:r>
               <w:rPr>
                 <w:position w:val="3"/>
@@ -527,7 +554,14 @@
               <w:rPr>
                 <w:sz w:val="20"/>
               </w:rPr>
-              <w:t xml:space="preserve">       </w:t>
+              <w:t xml:space="preserve">    </w:t>
+            </w:r>
+            <w:proofErr w:type="gramStart"/>
+            <w:r>
+              <w:rPr>
+                <w:sz w:val="20"/>
+              </w:rPr>
+              <w:t xml:space="preserve">   </w:t>
             </w:r>
             <w:r>
               <w:rPr>
@@ -536,6 +570,7 @@
               <w:t>{</w:t>
             </w:r>
             <w:proofErr w:type="spellStart"/>
+            <w:proofErr w:type="gramEnd"/>
             <w:r>
               <w:rPr>
                 <w:sz w:val="20"/>
@@ -586,9 +621,17 @@
               <w:rPr>
                 <w:sz w:val="20"/>
               </w:rPr>
-              <w:t>tumor suppressor genes      {</w:t>
+              <w:t xml:space="preserve">tumor suppressor genes   </w:t>
+            </w:r>
+            <w:proofErr w:type="gramStart"/>
+            <w:r>
+              <w:rPr>
+                <w:sz w:val="20"/>
+              </w:rPr>
+              <w:t xml:space="preserve">   {</w:t>
             </w:r>
             <w:proofErr w:type="spellStart"/>
+            <w:proofErr w:type="gramEnd"/>
             <w:r>
               <w:rPr>
                 <w:sz w:val="20"/>
@@ -636,7 +679,14 @@
               <w:rPr>
                 <w:sz w:val="20"/>
               </w:rPr>
-              <w:t xml:space="preserve">                   </w:t>
+              <w:t xml:space="preserve">                </w:t>
+            </w:r>
+            <w:proofErr w:type="gramStart"/>
+            <w:r>
+              <w:rPr>
+                <w:sz w:val="20"/>
+              </w:rPr>
+              <w:t xml:space="preserve">   </w:t>
             </w:r>
             <w:r>
               <w:rPr>
@@ -645,6 +695,7 @@
               <w:t>{</w:t>
             </w:r>
             <w:proofErr w:type="spellStart"/>
+            <w:proofErr w:type="gramEnd"/>
             <w:r>
               <w:rPr>
                 <w:sz w:val="20"/>
@@ -967,6 +1018,7 @@
               <w:t>{#</w:t>
             </w:r>
             <w:proofErr w:type="spellStart"/>
+            <w:proofErr w:type="gramStart"/>
             <w:r>
               <w:rPr>
                 <w:lang w:val="fr-FR"/>
@@ -978,7 +1030,14 @@
               <w:rPr>
                 <w:lang w:val="fr-FR"/>
               </w:rPr>
-              <w:t>}{Gene}</w:t>
+              <w:t>}{</w:t>
+            </w:r>
+            <w:proofErr w:type="gramEnd"/>
+            <w:r>
+              <w:rPr>
+                <w:lang w:val="fr-FR"/>
+              </w:rPr>
+              <w:t>Gene}</w:t>
             </w:r>
           </w:p>
         </w:tc>
@@ -1125,7 +1184,7 @@
     </w:p>
     <w:tbl>
       <w:tblPr>
-        <w:tblW w:w="9986" w:type="dxa"/>
+        <w:tblW w:w="10034" w:type="dxa"/>
         <w:tblInd w:w="55" w:type="dxa"/>
         <w:tblBorders>
           <w:top w:val="single" w:sz="8" w:space="0" w:color="00B050"/>
@@ -1142,12 +1201,13 @@
         <w:tblLook w:val="04A0" w:firstRow="1" w:lastRow="0" w:firstColumn="1" w:lastColumn="0" w:noHBand="0" w:noVBand="1"/>
       </w:tblPr>
       <w:tblGrid>
-        <w:gridCol w:w="1801"/>
-        <w:gridCol w:w="1440"/>
-        <w:gridCol w:w="1625"/>
-        <w:gridCol w:w="1440"/>
-        <w:gridCol w:w="1523"/>
-        <w:gridCol w:w="2157"/>
+        <w:gridCol w:w="1746"/>
+        <w:gridCol w:w="1302"/>
+        <w:gridCol w:w="1374"/>
+        <w:gridCol w:w="860"/>
+        <w:gridCol w:w="1248"/>
+        <w:gridCol w:w="1354"/>
+        <w:gridCol w:w="2150"/>
       </w:tblGrid>
       <w:tr>
         <w:trPr>
@@ -1155,8 +1215,8 @@
         </w:trPr>
         <w:tc>
           <w:tcPr>
-            <w:tcW w:w="9986" w:type="dxa"/>
-            <w:gridSpan w:val="6"/>
+            <w:tcW w:w="10034" w:type="dxa"/>
+            <w:gridSpan w:val="7"/>
             <w:tcBorders>
               <w:bottom w:val="nil"/>
             </w:tcBorders>
@@ -1193,43 +1253,47 @@
         </w:trPr>
         <w:tc>
           <w:tcPr>
-            <w:tcW w:w="9986" w:type="dxa"/>
-            <w:gridSpan w:val="6"/>
+            <w:tcW w:w="10034" w:type="dxa"/>
+            <w:gridSpan w:val="7"/>
             <w:tcBorders>
               <w:top w:val="nil"/>
               <w:left w:val="nil"/>
               <w:bottom w:val="single" w:sz="8" w:space="0" w:color="00B050"/>
               <w:right w:val="nil"/>
             </w:tcBorders>
-            <w:shd w:val="clear" w:color="auto" w:fill="auto"/>
-            <w:vAlign w:val="center"/>
-          </w:tcPr>
-          <w:p>
-            <w:pPr>
-              <w:pStyle w:val="TableContents"/>
-              <w:rPr>
-                <w:bCs/>
+          </w:tcPr>
+          <w:p>
+            <w:pPr>
+              <w:rPr>
+                <w:color w:val="auto"/>
+                <w:sz w:val="24"/>
+              </w:rPr>
+            </w:pPr>
+            <w:r>
+              <w:rPr>
                 <w:color w:val="000000"/>
                 <w:sz w:val="20"/>
                 <w:szCs w:val="20"/>
               </w:rPr>
-            </w:pPr>
-            <w:r>
-              <w:rPr>
-                <w:bCs/>
+              <w:t xml:space="preserve">List of drugs with the evidence of targeting the observed variant of the mutated gene regardless of the cancer type. The information is obtained from </w:t>
+            </w:r>
+            <w:proofErr w:type="spellStart"/>
+            <w:r>
+              <w:rPr>
                 <w:color w:val="000000"/>
                 <w:sz w:val="20"/>
                 <w:szCs w:val="20"/>
               </w:rPr>
-              <w:t xml:space="preserve">List of drugs that directly targets the observed variant of the gene. </w:t>
-            </w:r>
+              <w:t>CIViC</w:t>
+            </w:r>
+            <w:proofErr w:type="spellEnd"/>
             <w:r>
               <w:rPr>
                 <w:color w:val="000000"/>
                 <w:sz w:val="20"/>
                 <w:szCs w:val="20"/>
               </w:rPr>
-              <w:t xml:space="preserve">The information is obtained from </w:t>
+              <w:t xml:space="preserve"> database. </w:t>
             </w:r>
             <w:proofErr w:type="spellStart"/>
             <w:r>
@@ -1247,33 +1311,7 @@
                 <w:sz w:val="20"/>
                 <w:szCs w:val="20"/>
               </w:rPr>
-              <w:t xml:space="preserve"> database.</w:t>
-            </w:r>
-            <w:r>
-              <w:rPr>
-                <w:color w:val="000000"/>
-                <w:sz w:val="20"/>
-                <w:szCs w:val="20"/>
-              </w:rPr>
-              <w:t xml:space="preserve"> </w:t>
-            </w:r>
-            <w:proofErr w:type="spellStart"/>
-            <w:r>
-              <w:rPr>
-                <w:color w:val="000000"/>
-                <w:sz w:val="20"/>
-                <w:szCs w:val="20"/>
-              </w:rPr>
-              <w:t>CIViC</w:t>
-            </w:r>
-            <w:proofErr w:type="spellEnd"/>
-            <w:r>
-              <w:rPr>
-                <w:color w:val="000000"/>
-                <w:sz w:val="20"/>
-                <w:szCs w:val="20"/>
-              </w:rPr>
-              <w:t xml:space="preserve"> evidence levels are given in Evidence column. </w:t>
+              <w:t xml:space="preserve"> evidence levels are given in Evidence column.</w:t>
             </w:r>
           </w:p>
         </w:tc>
@@ -1284,7 +1322,7 @@
         </w:trPr>
         <w:tc>
           <w:tcPr>
-            <w:tcW w:w="1801" w:type="dxa"/>
+            <w:tcW w:w="1746" w:type="dxa"/>
             <w:tcBorders>
               <w:top w:val="single" w:sz="8" w:space="0" w:color="00B050"/>
             </w:tcBorders>
@@ -1312,7 +1350,7 @@
         </w:tc>
         <w:tc>
           <w:tcPr>
-            <w:tcW w:w="1440" w:type="dxa"/>
+            <w:tcW w:w="1302" w:type="dxa"/>
             <w:tcBorders>
               <w:top w:val="single" w:sz="8" w:space="0" w:color="00B050"/>
             </w:tcBorders>
@@ -1340,7 +1378,7 @@
         </w:tc>
         <w:tc>
           <w:tcPr>
-            <w:tcW w:w="1625" w:type="dxa"/>
+            <w:tcW w:w="1374" w:type="dxa"/>
             <w:tcBorders>
               <w:top w:val="single" w:sz="8" w:space="0" w:color="00B050"/>
             </w:tcBorders>
@@ -1368,7 +1406,33 @@
         </w:tc>
         <w:tc>
           <w:tcPr>
-            <w:tcW w:w="1440" w:type="dxa"/>
+            <w:tcW w:w="860" w:type="dxa"/>
+            <w:tcBorders>
+              <w:top w:val="single" w:sz="8" w:space="0" w:color="00B050"/>
+            </w:tcBorders>
+          </w:tcPr>
+          <w:p>
+            <w:pPr>
+              <w:pStyle w:val="TableContents"/>
+              <w:rPr>
+                <w:b/>
+                <w:bCs/>
+                <w:color w:val="000000"/>
+              </w:rPr>
+            </w:pPr>
+            <w:r>
+              <w:rPr>
+                <w:b/>
+                <w:bCs/>
+                <w:color w:val="000000"/>
+              </w:rPr>
+              <w:t>Effect</w:t>
+            </w:r>
+          </w:p>
+        </w:tc>
+        <w:tc>
+          <w:tcPr>
+            <w:tcW w:w="1248" w:type="dxa"/>
             <w:tcBorders>
               <w:top w:val="single" w:sz="8" w:space="0" w:color="00B050"/>
             </w:tcBorders>
@@ -1396,7 +1460,7 @@
         </w:tc>
         <w:tc>
           <w:tcPr>
-            <w:tcW w:w="1523" w:type="dxa"/>
+            <w:tcW w:w="1354" w:type="dxa"/>
             <w:tcBorders>
               <w:top w:val="single" w:sz="8" w:space="0" w:color="00B050"/>
             </w:tcBorders>
@@ -1430,7 +1494,7 @@
         </w:tc>
         <w:tc>
           <w:tcPr>
-            <w:tcW w:w="2157" w:type="dxa"/>
+            <w:tcW w:w="2150" w:type="dxa"/>
             <w:tcBorders>
               <w:top w:val="single" w:sz="8" w:space="0" w:color="00B050"/>
             </w:tcBorders>
@@ -1460,7 +1524,7 @@
       <w:tr>
         <w:tc>
           <w:tcPr>
-            <w:tcW w:w="1801" w:type="dxa"/>
+            <w:tcW w:w="1746" w:type="dxa"/>
             <w:shd w:val="clear" w:color="auto" w:fill="auto"/>
           </w:tcPr>
           <w:p>
@@ -1502,7 +1566,7 @@
         </w:tc>
         <w:tc>
           <w:tcPr>
-            <w:tcW w:w="1440" w:type="dxa"/>
+            <w:tcW w:w="1302" w:type="dxa"/>
             <w:shd w:val="clear" w:color="auto" w:fill="auto"/>
           </w:tcPr>
           <w:p>
@@ -1522,7 +1586,7 @@
         </w:tc>
         <w:tc>
           <w:tcPr>
-            <w:tcW w:w="1625" w:type="dxa"/>
+            <w:tcW w:w="1374" w:type="dxa"/>
             <w:shd w:val="clear" w:color="auto" w:fill="auto"/>
           </w:tcPr>
           <w:p>
@@ -1542,7 +1606,26 @@
         </w:tc>
         <w:tc>
           <w:tcPr>
-            <w:tcW w:w="1440" w:type="dxa"/>
+            <w:tcW w:w="860" w:type="dxa"/>
+          </w:tcPr>
+          <w:p>
+            <w:pPr>
+              <w:pStyle w:val="TableContents"/>
+              <w:rPr>
+                <w:color w:val="000000"/>
+              </w:rPr>
+            </w:pPr>
+            <w:r>
+              <w:rPr>
+                <w:color w:val="000000"/>
+              </w:rPr>
+              <w:t>{Effect}</w:t>
+            </w:r>
+          </w:p>
+        </w:tc>
+        <w:tc>
+          <w:tcPr>
+            <w:tcW w:w="1248" w:type="dxa"/>
             <w:shd w:val="clear" w:color="auto" w:fill="auto"/>
           </w:tcPr>
           <w:p>
@@ -1562,7 +1645,7 @@
         </w:tc>
         <w:tc>
           <w:tcPr>
-            <w:tcW w:w="1523" w:type="dxa"/>
+            <w:tcW w:w="1354" w:type="dxa"/>
             <w:shd w:val="clear" w:color="auto" w:fill="auto"/>
           </w:tcPr>
           <w:p>
@@ -1582,7 +1665,7 @@
         </w:tc>
         <w:tc>
           <w:tcPr>
-            <w:tcW w:w="2157" w:type="dxa"/>
+            <w:tcW w:w="2150" w:type="dxa"/>
             <w:shd w:val="clear" w:color="auto" w:fill="auto"/>
           </w:tcPr>
           <w:p>
@@ -1671,6 +1754,8 @@
           <w:sz w:val="19"/>
         </w:rPr>
       </w:pPr>
+      <w:bookmarkStart w:id="0" w:name="_GoBack"/>
+      <w:bookmarkEnd w:id="0"/>
     </w:p>
     <w:p>
       <w:pPr>
@@ -1707,11 +1792,11 @@
         <w:tblLook w:val="04A0" w:firstRow="1" w:lastRow="0" w:firstColumn="1" w:lastColumn="0" w:noHBand="0" w:noVBand="1"/>
       </w:tblPr>
       <w:tblGrid>
-        <w:gridCol w:w="2176"/>
-        <w:gridCol w:w="1634"/>
-        <w:gridCol w:w="1642"/>
-        <w:gridCol w:w="1893"/>
-        <w:gridCol w:w="2649"/>
+        <w:gridCol w:w="2165"/>
+        <w:gridCol w:w="1636"/>
+        <w:gridCol w:w="1644"/>
+        <w:gridCol w:w="1896"/>
+        <w:gridCol w:w="2653"/>
       </w:tblGrid>
       <w:tr>
         <w:trPr>
@@ -1757,6 +1842,7 @@
       </w:tr>
       <w:tr>
         <w:trPr>
+          <w:trHeight w:val="3434"/>
           <w:tblHeader/>
         </w:trPr>
         <w:tc>
@@ -1782,7 +1868,7 @@
           </w:p>
           <w:tbl>
             <w:tblPr>
-              <w:tblW w:w="9985" w:type="dxa"/>
+              <w:tblW w:w="9831" w:type="dxa"/>
               <w:tblInd w:w="58" w:type="dxa"/>
               <w:tblBorders>
                 <w:top w:val="single" w:sz="8" w:space="0" w:color="1F497D"/>
@@ -1799,28 +1885,29 @@
               <w:tblLook w:val="04A0" w:firstRow="1" w:lastRow="0" w:firstColumn="1" w:lastColumn="0" w:noHBand="0" w:noVBand="1"/>
             </w:tblPr>
             <w:tblGrid>
-              <w:gridCol w:w="1769"/>
-              <w:gridCol w:w="1418"/>
-              <w:gridCol w:w="1601"/>
-              <w:gridCol w:w="1418"/>
-              <w:gridCol w:w="1502"/>
-              <w:gridCol w:w="2123"/>
+              <w:gridCol w:w="1669"/>
+              <w:gridCol w:w="1189"/>
+              <w:gridCol w:w="1313"/>
+              <w:gridCol w:w="1101"/>
+              <w:gridCol w:w="1175"/>
+              <w:gridCol w:w="1251"/>
+              <w:gridCol w:w="2133"/>
             </w:tblGrid>
             <w:tr>
               <w:trPr>
+                <w:trHeight w:val="574"/>
                 <w:tblHeader/>
               </w:trPr>
               <w:tc>
                 <w:tcPr>
-                  <w:tcW w:w="5670" w:type="dxa"/>
-                  <w:gridSpan w:val="6"/>
+                  <w:tcW w:w="9831" w:type="dxa"/>
+                  <w:gridSpan w:val="7"/>
                   <w:tcBorders>
                     <w:top w:val="nil"/>
                     <w:left w:val="nil"/>
                     <w:bottom w:val="single" w:sz="8" w:space="0" w:color="1F497D"/>
                     <w:right w:val="nil"/>
                   </w:tcBorders>
-                  <w:shd w:val="clear" w:color="auto" w:fill="auto"/>
                 </w:tcPr>
                 <w:p>
                   <w:pPr>
@@ -1869,17 +1956,14 @@
               </w:trPr>
               <w:tc>
                 <w:tcPr>
-                  <w:tcW w:w="9985" w:type="dxa"/>
-                  <w:gridSpan w:val="6"/>
+                  <w:tcW w:w="9831" w:type="dxa"/>
+                  <w:gridSpan w:val="7"/>
                   <w:tcBorders>
                     <w:top w:val="single" w:sz="8" w:space="0" w:color="1F497D"/>
                     <w:left w:val="nil"/>
                     <w:bottom w:val="single" w:sz="8" w:space="0" w:color="1F497D"/>
                     <w:right w:val="nil"/>
                   </w:tcBorders>
-                  <w:shd w:val="clear" w:color="auto" w:fill="auto"/>
-                  <w:noWrap/>
-                  <w:vAlign w:val="center"/>
                 </w:tcPr>
                 <w:p>
                   <w:pPr>
@@ -1976,6 +2060,15 @@
                       <w:szCs w:val="20"/>
                     </w:rPr>
                     <w:t xml:space="preserve"> evidence levels are given in Evidence column.</w:t>
+                  </w:r>
+                  <w:r>
+                    <w:rPr>
+                      <w:b w:val="0"/>
+                      <w:color w:val="000000"/>
+                      <w:sz w:val="20"/>
+                      <w:szCs w:val="20"/>
+                    </w:rPr>
+                    <w:t xml:space="preserve"> Results are filtered according to cancer type, if it is provided in metadata.</w:t>
                   </w:r>
                 </w:p>
               </w:tc>
@@ -1986,7 +2079,7 @@
               </w:trPr>
               <w:tc>
                 <w:tcPr>
-                  <w:tcW w:w="1797" w:type="dxa"/>
+                  <w:tcW w:w="1669" w:type="dxa"/>
                   <w:tcBorders>
                     <w:top w:val="single" w:sz="8" w:space="0" w:color="1F497D"/>
                   </w:tcBorders>
@@ -2017,7 +2110,7 @@
               </w:tc>
               <w:tc>
                 <w:tcPr>
-                  <w:tcW w:w="1440" w:type="dxa"/>
+                  <w:tcW w:w="1189" w:type="dxa"/>
                   <w:tcBorders>
                     <w:top w:val="single" w:sz="8" w:space="0" w:color="1F497D"/>
                   </w:tcBorders>
@@ -2045,7 +2138,7 @@
               </w:tc>
               <w:tc>
                 <w:tcPr>
-                  <w:tcW w:w="1626" w:type="dxa"/>
+                  <w:tcW w:w="1313" w:type="dxa"/>
                   <w:tcBorders>
                     <w:top w:val="single" w:sz="8" w:space="0" w:color="1F497D"/>
                   </w:tcBorders>
@@ -2073,7 +2166,30 @@
               </w:tc>
               <w:tc>
                 <w:tcPr>
-                  <w:tcW w:w="1440" w:type="dxa"/>
+                  <w:tcW w:w="1101" w:type="dxa"/>
+                  <w:tcBorders>
+                    <w:top w:val="single" w:sz="8" w:space="0" w:color="1F497D"/>
+                  </w:tcBorders>
+                </w:tcPr>
+                <w:p>
+                  <w:pPr>
+                    <w:pStyle w:val="TableHeading"/>
+                    <w:jc w:val="left"/>
+                    <w:rPr>
+                      <w:color w:val="000000"/>
+                    </w:rPr>
+                  </w:pPr>
+                  <w:r>
+                    <w:rPr>
+                      <w:color w:val="000000"/>
+                    </w:rPr>
+                    <w:t>Effect</w:t>
+                  </w:r>
+                </w:p>
+              </w:tc>
+              <w:tc>
+                <w:tcPr>
+                  <w:tcW w:w="1175" w:type="dxa"/>
                   <w:tcBorders>
                     <w:top w:val="single" w:sz="8" w:space="0" w:color="1F497D"/>
                   </w:tcBorders>
@@ -2098,7 +2214,7 @@
               </w:tc>
               <w:tc>
                 <w:tcPr>
-                  <w:tcW w:w="1525" w:type="dxa"/>
+                  <w:tcW w:w="1251" w:type="dxa"/>
                   <w:tcBorders>
                     <w:top w:val="single" w:sz="8" w:space="0" w:color="1F497D"/>
                   </w:tcBorders>
@@ -2130,7 +2246,7 @@
               </w:tc>
               <w:tc>
                 <w:tcPr>
-                  <w:tcW w:w="2157" w:type="dxa"/>
+                  <w:tcW w:w="2133" w:type="dxa"/>
                   <w:tcBorders>
                     <w:top w:val="single" w:sz="8" w:space="0" w:color="1F497D"/>
                   </w:tcBorders>
@@ -2157,7 +2273,7 @@
             <w:tr>
               <w:tc>
                 <w:tcPr>
-                  <w:tcW w:w="1797" w:type="dxa"/>
+                  <w:tcW w:w="1669" w:type="dxa"/>
                   <w:shd w:val="clear" w:color="auto" w:fill="auto"/>
                   <w:vAlign w:val="center"/>
                 </w:tcPr>
@@ -2210,7 +2326,7 @@
               </w:tc>
               <w:tc>
                 <w:tcPr>
-                  <w:tcW w:w="1440" w:type="dxa"/>
+                  <w:tcW w:w="1189" w:type="dxa"/>
                   <w:shd w:val="clear" w:color="auto" w:fill="auto"/>
                   <w:vAlign w:val="center"/>
                 </w:tcPr>
@@ -2231,7 +2347,7 @@
               </w:tc>
               <w:tc>
                 <w:tcPr>
-                  <w:tcW w:w="1626" w:type="dxa"/>
+                  <w:tcW w:w="1313" w:type="dxa"/>
                   <w:shd w:val="clear" w:color="auto" w:fill="auto"/>
                   <w:vAlign w:val="center"/>
                 </w:tcPr>
@@ -2252,7 +2368,26 @@
               </w:tc>
               <w:tc>
                 <w:tcPr>
-                  <w:tcW w:w="1440" w:type="dxa"/>
+                  <w:tcW w:w="1101" w:type="dxa"/>
+                </w:tcPr>
+                <w:p>
+                  <w:pPr>
+                    <w:pStyle w:val="TableContents"/>
+                    <w:rPr>
+                      <w:color w:val="000000"/>
+                    </w:rPr>
+                  </w:pPr>
+                  <w:r>
+                    <w:rPr>
+                      <w:color w:val="000000"/>
+                    </w:rPr>
+                    <w:t>{Effect}</w:t>
+                  </w:r>
+                </w:p>
+              </w:tc>
+              <w:tc>
+                <w:tcPr>
+                  <w:tcW w:w="1175" w:type="dxa"/>
                   <w:shd w:val="clear" w:color="auto" w:fill="auto"/>
                   <w:vAlign w:val="center"/>
                 </w:tcPr>
@@ -2273,7 +2408,7 @@
               </w:tc>
               <w:tc>
                 <w:tcPr>
-                  <w:tcW w:w="1525" w:type="dxa"/>
+                  <w:tcW w:w="1251" w:type="dxa"/>
                   <w:shd w:val="clear" w:color="auto" w:fill="auto"/>
                   <w:vAlign w:val="center"/>
                 </w:tcPr>
@@ -2294,7 +2429,7 @@
               </w:tc>
               <w:tc>
                 <w:tcPr>
-                  <w:tcW w:w="2157" w:type="dxa"/>
+                  <w:tcW w:w="2133" w:type="dxa"/>
                   <w:shd w:val="clear" w:color="auto" w:fill="auto"/>
                   <w:vAlign w:val="center"/>
                 </w:tcPr>
@@ -2347,15 +2482,6 @@
               </w:tc>
             </w:tr>
           </w:tbl>
-          <w:p>
-            <w:pPr>
-              <w:pStyle w:val="TableContents"/>
-              <w:jc w:val="center"/>
-              <w:rPr>
-                <w:color w:val="000000"/>
-              </w:rPr>
-            </w:pPr>
-          </w:p>
           <w:p>
             <w:pPr>
               <w:pStyle w:val="TableContents"/>
@@ -2469,7 +2595,25 @@
                 <w:sz w:val="20"/>
                 <w:szCs w:val="20"/>
               </w:rPr>
-              <w:t xml:space="preserve"> cancer drugs </w:t>
+              <w:t xml:space="preserve"> </w:t>
+            </w:r>
+            <w:r>
+              <w:rPr>
+                <w:bCs/>
+                <w:color w:val="000000"/>
+                <w:sz w:val="20"/>
+                <w:szCs w:val="20"/>
+              </w:rPr>
+              <w:t xml:space="preserve">approved </w:t>
+            </w:r>
+            <w:r>
+              <w:rPr>
+                <w:bCs/>
+                <w:color w:val="000000"/>
+                <w:sz w:val="20"/>
+                <w:szCs w:val="20"/>
+              </w:rPr>
+              <w:t xml:space="preserve">cancer drugs </w:t>
             </w:r>
             <w:r>
               <w:rPr>
@@ -2705,7 +2849,15 @@
                 <w:color w:val="000000"/>
                 <w:lang w:val="fr-FR"/>
               </w:rPr>
-              <w:t>ptp_da</w:t>
+              <w:t>ptp_</w:t>
+            </w:r>
+            <w:proofErr w:type="gramStart"/>
+            <w:r>
+              <w:rPr>
+                <w:color w:val="000000"/>
+                <w:lang w:val="fr-FR"/>
+              </w:rPr>
+              <w:t>da</w:t>
             </w:r>
             <w:proofErr w:type="spellEnd"/>
             <w:r>
@@ -2713,7 +2865,15 @@
                 <w:color w:val="000000"/>
                 <w:lang w:val="fr-FR"/>
               </w:rPr>
-              <w:t>}{Gene}</w:t>
+              <w:t>}{</w:t>
+            </w:r>
+            <w:proofErr w:type="gramEnd"/>
+            <w:r>
+              <w:rPr>
+                <w:color w:val="000000"/>
+                <w:lang w:val="fr-FR"/>
+              </w:rPr>
+              <w:t>Gene}</w:t>
             </w:r>
           </w:p>
         </w:tc>
@@ -3097,8 +3257,6 @@
           <w:bCs w:val="0"/>
         </w:rPr>
       </w:pPr>
-      <w:bookmarkStart w:id="0" w:name="_GoBack"/>
-      <w:bookmarkEnd w:id="0"/>
     </w:p>
     <w:tbl>
       <w:tblPr>
@@ -4904,7 +5062,7 @@
 </file>
 
 <file path=customXml/itemProps1.xml><?xml version="1.0" encoding="utf-8"?>
-<ds:datastoreItem xmlns:ds="http://schemas.openxmlformats.org/officeDocument/2006/customXml" ds:itemID="{8B55BFD9-6F9E-5448-8B0B-BF8162BAD41B}">
+<ds:datastoreItem xmlns:ds="http://schemas.openxmlformats.org/officeDocument/2006/customXml" ds:itemID="{44C71841-ACAF-8645-99DA-A130132320E3}">
   <ds:schemaRefs>
     <ds:schemaRef ds:uri="http://schemas.openxmlformats.org/officeDocument/2006/bibliography"/>
   </ds:schemaRefs>

</xml_diff>

<commit_message>
approval status field changes
</commit_message>
<xml_diff>
--- a/ReportingApplication/clinicalreporting_docxtemplater/data/template.docx
+++ b/ReportingApplication/clinicalreporting_docxtemplater/data/template.docx
@@ -880,7 +880,7 @@
               <w:pStyle w:val="TableParagraph"/>
               <w:spacing w:before="45" w:line="215" w:lineRule="exact"/>
               <w:ind w:left="58"/>
-              <w:jc w:val="both"/>
+              <w:jc w:val="center"/>
             </w:pPr>
             <w:r>
               <w:rPr>
@@ -904,7 +904,7 @@
             <w:pPr>
               <w:pStyle w:val="TableParagraph"/>
               <w:spacing w:before="45" w:line="215" w:lineRule="exact"/>
-              <w:jc w:val="both"/>
+              <w:jc w:val="center"/>
             </w:pPr>
             <w:r>
               <w:rPr>
@@ -927,7 +927,7 @@
             <w:pPr>
               <w:pStyle w:val="TableParagraph"/>
               <w:spacing w:before="45" w:line="215" w:lineRule="exact"/>
-              <w:jc w:val="both"/>
+              <w:jc w:val="center"/>
               <w:rPr>
                 <w:b/>
                 <w:sz w:val="20"/>
@@ -956,7 +956,7 @@
               <w:pStyle w:val="TableParagraph"/>
               <w:spacing w:before="45" w:line="215" w:lineRule="exact"/>
               <w:ind w:left="341"/>
-              <w:jc w:val="both"/>
+              <w:jc w:val="center"/>
             </w:pPr>
             <w:r>
               <w:rPr>
@@ -989,7 +989,7 @@
               <w:pStyle w:val="TableParagraph"/>
               <w:spacing w:before="45" w:line="215" w:lineRule="exact"/>
               <w:ind w:left="163"/>
-              <w:jc w:val="both"/>
+              <w:jc w:val="center"/>
             </w:pPr>
             <w:r>
               <w:rPr>
@@ -1013,7 +1013,7 @@
           </w:tcPr>
           <w:p>
             <w:pPr>
-              <w:jc w:val="both"/>
+              <w:jc w:val="center"/>
             </w:pPr>
             <w:r>
               <w:rPr>
@@ -1052,7 +1052,7 @@
           </w:tcPr>
           <w:p>
             <w:pPr>
-              <w:jc w:val="both"/>
+              <w:jc w:val="center"/>
             </w:pPr>
             <w:r>
               <w:rPr>
@@ -1068,7 +1068,7 @@
           </w:tcPr>
           <w:p>
             <w:pPr>
-              <w:jc w:val="both"/>
+              <w:jc w:val="center"/>
             </w:pPr>
             <w:r>
               <w:t>{Type}</w:t>
@@ -1082,10 +1082,10 @@
           </w:tcPr>
           <w:p>
             <w:pPr>
-              <w:jc w:val="both"/>
-            </w:pPr>
-            <w:r>
-              <w:t xml:space="preserve">    {Confidence}</w:t>
+              <w:jc w:val="center"/>
+            </w:pPr>
+            <w:r>
+              <w:t>{Confidence}</w:t>
             </w:r>
           </w:p>
         </w:tc>
@@ -1096,7 +1096,7 @@
           </w:tcPr>
           <w:p>
             <w:pPr>
-              <w:jc w:val="both"/>
+              <w:jc w:val="center"/>
             </w:pPr>
             <w:r>
               <w:rPr>
@@ -1139,6 +1139,7 @@
     <w:p>
       <w:pPr>
         <w:spacing w:before="4" w:after="1"/>
+        <w:jc w:val="center"/>
         <w:rPr>
           <w:b/>
           <w:sz w:val="19"/>
@@ -1337,7 +1338,7 @@
           <w:p>
             <w:pPr>
               <w:pStyle w:val="TableContents"/>
-              <w:jc w:val="both"/>
+              <w:jc w:val="center"/>
               <w:rPr>
                 <w:b/>
                 <w:bCs/>
@@ -1366,6 +1367,7 @@
           <w:p>
             <w:pPr>
               <w:pStyle w:val="TableContents"/>
+              <w:jc w:val="center"/>
               <w:rPr>
                 <w:b/>
                 <w:bCs/>
@@ -1394,6 +1396,7 @@
           <w:p>
             <w:pPr>
               <w:pStyle w:val="TableContents"/>
+              <w:jc w:val="center"/>
               <w:rPr>
                 <w:b/>
                 <w:bCs/>
@@ -1421,6 +1424,7 @@
           <w:p>
             <w:pPr>
               <w:pStyle w:val="TableContents"/>
+              <w:jc w:val="center"/>
               <w:rPr>
                 <w:b/>
                 <w:bCs/>
@@ -1449,6 +1453,7 @@
           <w:p>
             <w:pPr>
               <w:pStyle w:val="TableContents"/>
+              <w:jc w:val="center"/>
               <w:rPr>
                 <w:b/>
                 <w:bCs/>
@@ -1477,6 +1482,7 @@
           <w:p>
             <w:pPr>
               <w:pStyle w:val="TableContents"/>
+              <w:jc w:val="center"/>
               <w:rPr>
                 <w:b/>
                 <w:bCs/>
@@ -1511,6 +1517,7 @@
           <w:p>
             <w:pPr>
               <w:pStyle w:val="TableContents"/>
+              <w:jc w:val="center"/>
               <w:rPr>
                 <w:b/>
                 <w:bCs/>
@@ -1537,7 +1544,7 @@
           <w:p>
             <w:pPr>
               <w:pStyle w:val="TableContents"/>
-              <w:jc w:val="both"/>
+              <w:jc w:val="center"/>
               <w:rPr>
                 <w:color w:val="000000"/>
               </w:rPr>
@@ -1580,6 +1587,7 @@
           <w:p>
             <w:pPr>
               <w:pStyle w:val="TableContents"/>
+              <w:jc w:val="center"/>
               <w:rPr>
                 <w:color w:val="000000"/>
               </w:rPr>
@@ -1600,6 +1608,7 @@
           <w:p>
             <w:pPr>
               <w:pStyle w:val="TableContents"/>
+              <w:jc w:val="center"/>
               <w:rPr>
                 <w:color w:val="000000"/>
               </w:rPr>
@@ -1619,6 +1628,7 @@
           <w:p>
             <w:pPr>
               <w:pStyle w:val="TableContents"/>
+              <w:jc w:val="center"/>
               <w:rPr>
                 <w:color w:val="000000"/>
               </w:rPr>
@@ -1639,6 +1649,7 @@
           <w:p>
             <w:pPr>
               <w:pStyle w:val="TableContents"/>
+              <w:jc w:val="center"/>
               <w:rPr>
                 <w:color w:val="000000"/>
               </w:rPr>
@@ -1659,6 +1670,7 @@
           <w:p>
             <w:pPr>
               <w:pStyle w:val="TableContents"/>
+              <w:jc w:val="center"/>
               <w:rPr>
                 <w:color w:val="000000"/>
               </w:rPr>
@@ -1679,6 +1691,7 @@
           <w:p>
             <w:pPr>
               <w:pStyle w:val="TableContents"/>
+              <w:jc w:val="center"/>
               <w:rPr>
                 <w:color w:val="000000"/>
               </w:rPr>
@@ -1713,13 +1726,12 @@
             </w:r>
           </w:p>
         </w:tc>
-        <w:bookmarkStart w:id="0" w:name="_GoBack"/>
-        <w:bookmarkEnd w:id="0"/>
       </w:tr>
     </w:tbl>
     <w:p>
       <w:pPr>
         <w:spacing w:before="4" w:after="1"/>
+        <w:jc w:val="center"/>
         <w:rPr>
           <w:sz w:val="19"/>
         </w:rPr>
@@ -1844,6 +1856,7 @@
                 <w:sz w:val="26"/>
                 <w:szCs w:val="26"/>
               </w:rPr>
+              <w:lastRenderedPageBreak/>
               <w:t>Somatic Mutations in Pharmaceutical Target Proteins</w:t>
             </w:r>
           </w:p>
@@ -1901,8 +1914,9 @@
               <w:gridCol w:w="1559"/>
               <w:gridCol w:w="1559"/>
               <w:gridCol w:w="1418"/>
+              <w:gridCol w:w="141"/>
               <w:gridCol w:w="1134"/>
-              <w:gridCol w:w="1700"/>
+              <w:gridCol w:w="1559"/>
             </w:tblGrid>
             <w:tr>
               <w:trPr>
@@ -1912,7 +1926,7 @@
               <w:tc>
                 <w:tcPr>
                   <w:tcW w:w="10064" w:type="dxa"/>
-                  <w:gridSpan w:val="7"/>
+                  <w:gridSpan w:val="8"/>
                   <w:tcBorders>
                     <w:top w:val="nil"/>
                     <w:left w:val="nil"/>
@@ -1968,7 +1982,7 @@
               <w:tc>
                 <w:tcPr>
                   <w:tcW w:w="10064" w:type="dxa"/>
-                  <w:gridSpan w:val="7"/>
+                  <w:gridSpan w:val="8"/>
                   <w:tcBorders>
                     <w:top w:val="single" w:sz="8" w:space="0" w:color="1F497D"/>
                     <w:left w:val="nil"/>
@@ -2104,6 +2118,7 @@
                     <w:pStyle w:val="TableParagraph"/>
                     <w:spacing w:before="45" w:line="215" w:lineRule="exact"/>
                     <w:ind w:left="58"/>
+                    <w:jc w:val="center"/>
                     <w:rPr>
                       <w:b/>
                       <w:bCs/>
@@ -2132,6 +2147,7 @@
                 <w:p>
                   <w:pPr>
                     <w:pStyle w:val="TableContents"/>
+                    <w:jc w:val="center"/>
                     <w:rPr>
                       <w:b/>
                       <w:bCs/>
@@ -2160,6 +2176,7 @@
                 <w:p>
                   <w:pPr>
                     <w:pStyle w:val="TableContents"/>
+                    <w:jc w:val="center"/>
                     <w:rPr>
                       <w:b/>
                       <w:bCs/>
@@ -2187,7 +2204,6 @@
                 <w:p>
                   <w:pPr>
                     <w:pStyle w:val="TableHeading"/>
-                    <w:jc w:val="left"/>
                     <w:rPr>
                       <w:color w:val="000000"/>
                     </w:rPr>
@@ -2202,7 +2218,8 @@
               </w:tc>
               <w:tc>
                 <w:tcPr>
-                  <w:tcW w:w="1418" w:type="dxa"/>
+                  <w:tcW w:w="1559" w:type="dxa"/>
+                  <w:gridSpan w:val="2"/>
                   <w:tcBorders>
                     <w:top w:val="single" w:sz="8" w:space="0" w:color="1F497D"/>
                   </w:tcBorders>
@@ -2212,7 +2229,6 @@
                 <w:p>
                   <w:pPr>
                     <w:pStyle w:val="TableHeading"/>
-                    <w:jc w:val="left"/>
                     <w:rPr>
                       <w:color w:val="000000"/>
                     </w:rPr>
@@ -2237,7 +2253,6 @@
                 <w:p>
                   <w:pPr>
                     <w:pStyle w:val="TableHeading"/>
-                    <w:jc w:val="left"/>
                     <w:rPr>
                       <w:color w:val="000000"/>
                     </w:rPr>
@@ -2259,7 +2274,7 @@
               </w:tc>
               <w:tc>
                 <w:tcPr>
-                  <w:tcW w:w="1700" w:type="dxa"/>
+                  <w:tcW w:w="1559" w:type="dxa"/>
                   <w:tcBorders>
                     <w:top w:val="single" w:sz="8" w:space="0" w:color="1F497D"/>
                   </w:tcBorders>
@@ -2269,7 +2284,6 @@
                 <w:p>
                   <w:pPr>
                     <w:pStyle w:val="TableHeading"/>
-                    <w:jc w:val="left"/>
                     <w:rPr>
                       <w:color w:val="000000"/>
                     </w:rPr>
@@ -2295,6 +2309,7 @@
                 </w:tcPr>
                 <w:p>
                   <w:pPr>
+                    <w:jc w:val="center"/>
                     <w:rPr>
                       <w:color w:val="000000"/>
                     </w:rPr>
@@ -2348,6 +2363,7 @@
                 </w:tcPr>
                 <w:p>
                   <w:pPr>
+                    <w:jc w:val="center"/>
                     <w:rPr>
                       <w:color w:val="000000"/>
                     </w:rPr>
@@ -2370,6 +2386,7 @@
                 <w:p>
                   <w:pPr>
                     <w:pStyle w:val="TableContents"/>
+                    <w:jc w:val="center"/>
                     <w:rPr>
                       <w:color w:val="000000"/>
                     </w:rPr>
@@ -2390,6 +2407,7 @@
                 <w:p>
                   <w:pPr>
                     <w:pStyle w:val="TableContents"/>
+                    <w:jc w:val="center"/>
                     <w:rPr>
                       <w:color w:val="000000"/>
                     </w:rPr>
@@ -2411,6 +2429,7 @@
                 <w:p>
                   <w:pPr>
                     <w:pStyle w:val="TableContents"/>
+                    <w:jc w:val="center"/>
                     <w:rPr>
                       <w:color w:val="000000"/>
                     </w:rPr>
@@ -2425,13 +2444,15 @@
               </w:tc>
               <w:tc>
                 <w:tcPr>
-                  <w:tcW w:w="1134" w:type="dxa"/>
+                  <w:tcW w:w="1275" w:type="dxa"/>
+                  <w:gridSpan w:val="2"/>
                   <w:shd w:val="clear" w:color="auto" w:fill="auto"/>
                   <w:vAlign w:val="center"/>
                 </w:tcPr>
                 <w:p>
                   <w:pPr>
                     <w:pStyle w:val="TableContents"/>
+                    <w:jc w:val="center"/>
                     <w:rPr>
                       <w:color w:val="000000"/>
                     </w:rPr>
@@ -2446,12 +2467,13 @@
               </w:tc>
               <w:tc>
                 <w:tcPr>
-                  <w:tcW w:w="1700" w:type="dxa"/>
+                  <w:tcW w:w="1559" w:type="dxa"/>
                   <w:shd w:val="clear" w:color="auto" w:fill="auto"/>
                   <w:vAlign w:val="center"/>
                 </w:tcPr>
                 <w:p>
                   <w:pPr>
+                    <w:jc w:val="center"/>
                     <w:rPr>
                       <w:color w:val="000000"/>
                     </w:rPr>
@@ -2568,6 +2590,8 @@
             </w:r>
           </w:p>
         </w:tc>
+        <w:bookmarkStart w:id="0" w:name="_GoBack"/>
+        <w:bookmarkEnd w:id="0"/>
       </w:tr>
       <w:tr>
         <w:trPr>
@@ -2613,25 +2637,7 @@
                 <w:sz w:val="20"/>
                 <w:szCs w:val="20"/>
               </w:rPr>
-              <w:t xml:space="preserve"> </w:t>
-            </w:r>
-            <w:r>
-              <w:rPr>
-                <w:bCs/>
-                <w:color w:val="000000"/>
-                <w:sz w:val="20"/>
-                <w:szCs w:val="20"/>
-              </w:rPr>
-              <w:t xml:space="preserve">approved </w:t>
-            </w:r>
-            <w:r>
-              <w:rPr>
-                <w:bCs/>
-                <w:color w:val="000000"/>
-                <w:sz w:val="20"/>
-                <w:szCs w:val="20"/>
-              </w:rPr>
-              <w:t xml:space="preserve">cancer drugs </w:t>
+              <w:t xml:space="preserve"> cancer drugs </w:t>
             </w:r>
             <w:r>
               <w:rPr>
@@ -2711,6 +2717,7 @@
               <w:pStyle w:val="TableParagraph"/>
               <w:spacing w:before="45" w:line="215" w:lineRule="exact"/>
               <w:ind w:left="58"/>
+              <w:jc w:val="center"/>
               <w:rPr>
                 <w:color w:val="000000"/>
               </w:rPr>
@@ -2735,6 +2742,7 @@
           <w:p>
             <w:pPr>
               <w:pStyle w:val="TableContents"/>
+              <w:jc w:val="center"/>
               <w:rPr>
                 <w:b/>
                 <w:bCs/>
@@ -2762,6 +2770,7 @@
           <w:p>
             <w:pPr>
               <w:pStyle w:val="TableContents"/>
+              <w:jc w:val="center"/>
               <w:rPr>
                 <w:b/>
                 <w:bCs/>
@@ -2789,6 +2798,7 @@
           <w:p>
             <w:pPr>
               <w:pStyle w:val="TableContents"/>
+              <w:jc w:val="center"/>
               <w:rPr>
                 <w:b/>
                 <w:bCs/>
@@ -2825,6 +2835,7 @@
           <w:p>
             <w:pPr>
               <w:pStyle w:val="TableContents"/>
+              <w:jc w:val="center"/>
               <w:rPr>
                 <w:b/>
                 <w:bCs/>
@@ -2853,7 +2864,7 @@
           </w:tcPr>
           <w:p>
             <w:pPr>
-              <w:jc w:val="both"/>
+              <w:jc w:val="center"/>
               <w:rPr>
                 <w:color w:val="000000"/>
               </w:rPr>
@@ -2906,7 +2917,7 @@
           </w:tcPr>
           <w:p>
             <w:pPr>
-              <w:jc w:val="both"/>
+              <w:jc w:val="center"/>
               <w:rPr>
                 <w:color w:val="000000"/>
               </w:rPr>
@@ -2943,7 +2954,7 @@
           </w:tcPr>
           <w:p>
             <w:pPr>
-              <w:jc w:val="both"/>
+              <w:jc w:val="center"/>
               <w:rPr>
                 <w:color w:val="000000"/>
               </w:rPr>
@@ -2980,7 +2991,7 @@
           </w:tcPr>
           <w:p>
             <w:pPr>
-              <w:jc w:val="both"/>
+              <w:jc w:val="center"/>
               <w:rPr>
                 <w:color w:val="000000"/>
               </w:rPr>
@@ -3001,7 +3012,7 @@
           </w:tcPr>
           <w:p>
             <w:pPr>
-              <w:jc w:val="both"/>
+              <w:jc w:val="center"/>
               <w:rPr>
                 <w:color w:val="000000"/>
               </w:rPr>
@@ -3785,7 +3796,7 @@
       <w:footerReference w:type="default" r:id="rId9"/>
       <w:footerReference w:type="first" r:id="rId10"/>
       <w:pgSz w:w="11906" w:h="16838"/>
-      <w:pgMar w:top="1134" w:right="851" w:bottom="1418" w:left="851" w:header="1077" w:footer="567" w:gutter="0"/>
+      <w:pgMar w:top="1134" w:right="851" w:bottom="1701" w:left="851" w:header="1077" w:footer="567" w:gutter="0"/>
       <w:cols w:space="720"/>
       <w:formProt w:val="0"/>
       <w:docGrid w:linePitch="299"/>
@@ -3892,6 +3903,11 @@
         <w:docPartUnique/>
       </w:docPartObj>
     </w:sdtPr>
+    <w:sdtEndPr>
+      <w:rPr>
+        <w:rStyle w:val="PageNumber"/>
+      </w:rPr>
+    </w:sdtEndPr>
     <w:sdtContent>
       <w:p>
         <w:pPr>
@@ -5149,7 +5165,7 @@
 </file>
 
 <file path=customXml/itemProps1.xml><?xml version="1.0" encoding="utf-8"?>
-<ds:datastoreItem xmlns:ds="http://schemas.openxmlformats.org/officeDocument/2006/customXml" ds:itemID="{2B931CE0-7D70-444C-8E9B-A6BFA314F2BA}">
+<ds:datastoreItem xmlns:ds="http://schemas.openxmlformats.org/officeDocument/2006/customXml" ds:itemID="{315AC99F-F944-A844-9227-5CC5D03B260E}">
   <ds:schemaRefs>
     <ds:schemaRef ds:uri="http://schemas.openxmlformats.org/officeDocument/2006/bibliography"/>
   </ds:schemaRefs>

</xml_diff>